<commit_message>
Edited resume action verb
</commit_message>
<xml_diff>
--- a/Resume.docx
+++ b/Resume.docx
@@ -409,7 +409,7 @@
                                 <w:sz w:val="20"/>
                                 <w:szCs w:val="20"/>
                               </w:rPr>
-                              <w:t xml:space="preserve"> with a team of 60+ members from a global company.                        </w:t>
+                              <w:t xml:space="preserve"> with a team of </w:t>
                             </w:r>
                             <w:r>
                               <w:rPr>
@@ -417,7 +417,7 @@
                                 <w:sz w:val="20"/>
                                 <w:szCs w:val="20"/>
                               </w:rPr>
-                              <w:t xml:space="preserve">                        -</w:t>
+                              <w:t>8</w:t>
                             </w:r>
                             <w:r>
                               <w:rPr>
@@ -425,7 +425,7 @@
                                 <w:sz w:val="20"/>
                                 <w:szCs w:val="20"/>
                               </w:rPr>
-                              <w:t xml:space="preserve"> Developed</w:t>
+                              <w:t xml:space="preserve">+ members from a global company.                        </w:t>
                             </w:r>
                             <w:r>
                               <w:rPr>
@@ -433,7 +433,7 @@
                                 <w:sz w:val="20"/>
                                 <w:szCs w:val="20"/>
                               </w:rPr>
-                              <w:t xml:space="preserve"> an</w:t>
+                              <w:t xml:space="preserve">                        -</w:t>
                             </w:r>
                             <w:r>
                               <w:rPr>
@@ -441,7 +441,7 @@
                                 <w:sz w:val="20"/>
                                 <w:szCs w:val="20"/>
                               </w:rPr>
-                              <w:t xml:space="preserve"> automation testing security framework for </w:t>
+                              <w:t xml:space="preserve"> </w:t>
                             </w:r>
                             <w:r>
                               <w:rPr>
@@ -449,7 +449,7 @@
                                 <w:sz w:val="20"/>
                                 <w:szCs w:val="20"/>
                               </w:rPr>
-                              <w:t>a product deployed over 130+ countries.                                                                                     - Contributed to the world’s top producer of high-speed and fast</w:t>
+                              <w:t xml:space="preserve">- </w:t>
                             </w:r>
                             <w:r>
                               <w:rPr>
@@ -457,7 +457,7 @@
                                 <w:sz w:val="20"/>
                                 <w:szCs w:val="20"/>
                               </w:rPr>
-                              <w:t>-</w:t>
+                              <w:t>Expanded</w:t>
                             </w:r>
                             <w:r>
                               <w:rPr>
@@ -465,7 +465,127 @@
                                 <w:sz w:val="20"/>
                                 <w:szCs w:val="20"/>
                               </w:rPr>
-                              <w:t>growing optical networks equipment.</w:t>
+                              <w:t xml:space="preserve"> an</w:t>
+                            </w:r>
+                            <w:r>
+                              <w:rPr>
+                                <w:rFonts w:ascii="Rockwell Light" w:hAnsi="Rockwell Light" w:cs="Times New Roman"/>
+                                <w:sz w:val="20"/>
+                                <w:szCs w:val="20"/>
+                              </w:rPr>
+                              <w:t xml:space="preserve"> automation testing security framework for </w:t>
+                            </w:r>
+                            <w:r>
+                              <w:rPr>
+                                <w:rFonts w:ascii="Rockwell Light" w:hAnsi="Rockwell Light" w:cs="Times New Roman"/>
+                                <w:sz w:val="20"/>
+                                <w:szCs w:val="20"/>
+                              </w:rPr>
+                              <w:t xml:space="preserve">a product deployed over 130+ countries.                                                                                     </w:t>
+                            </w:r>
+                            <w:r>
+                              <w:rPr>
+                                <w:rFonts w:ascii="Rockwell Light" w:hAnsi="Rockwell Light" w:cs="Times New Roman"/>
+                                <w:sz w:val="20"/>
+                                <w:szCs w:val="20"/>
+                              </w:rPr>
+                              <w:t>-</w:t>
+                            </w:r>
+                            <w:r>
+                              <w:rPr>
+                                <w:rFonts w:ascii="Rockwell Light" w:hAnsi="Rockwell Light" w:cs="Times New Roman"/>
+                                <w:sz w:val="20"/>
+                                <w:szCs w:val="20"/>
+                              </w:rPr>
+                              <w:t xml:space="preserve"> </w:t>
+                            </w:r>
+                            <w:r>
+                              <w:rPr>
+                                <w:rFonts w:ascii="Rockwell Light" w:hAnsi="Rockwell Light" w:cs="Times New Roman"/>
+                                <w:sz w:val="20"/>
+                                <w:szCs w:val="20"/>
+                              </w:rPr>
+                              <w:t xml:space="preserve">Developed </w:t>
+                            </w:r>
+                            <w:r>
+                              <w:rPr>
+                                <w:rFonts w:ascii="Rockwell Light" w:hAnsi="Rockwell Light" w:cs="Times New Roman"/>
+                                <w:sz w:val="20"/>
+                                <w:szCs w:val="20"/>
+                              </w:rPr>
+                              <w:t>test</w:t>
+                            </w:r>
+                            <w:r>
+                              <w:rPr>
+                                <w:rFonts w:ascii="Rockwell Light" w:hAnsi="Rockwell Light" w:cs="Times New Roman"/>
+                                <w:sz w:val="20"/>
+                                <w:szCs w:val="20"/>
+                              </w:rPr>
+                              <w:t xml:space="preserve"> scripts</w:t>
+                            </w:r>
+                            <w:r>
+                              <w:rPr>
+                                <w:rFonts w:ascii="Rockwell Light" w:hAnsi="Rockwell Light" w:cs="Times New Roman"/>
+                                <w:sz w:val="20"/>
+                                <w:szCs w:val="20"/>
+                              </w:rPr>
+                              <w:t xml:space="preserve"> for the</w:t>
+                            </w:r>
+                            <w:r>
+                              <w:rPr>
+                                <w:rFonts w:ascii="Rockwell Light" w:hAnsi="Rockwell Light" w:cs="Times New Roman"/>
+                                <w:sz w:val="20"/>
+                                <w:szCs w:val="20"/>
+                              </w:rPr>
+                              <w:t xml:space="preserve"> world’s top producer of high-speed and fast</w:t>
+                            </w:r>
+                            <w:r>
+                              <w:rPr>
+                                <w:rFonts w:ascii="Rockwell Light" w:hAnsi="Rockwell Light" w:cs="Times New Roman"/>
+                                <w:sz w:val="20"/>
+                                <w:szCs w:val="20"/>
+                              </w:rPr>
+                              <w:t>-</w:t>
+                            </w:r>
+                            <w:r>
+                              <w:rPr>
+                                <w:rFonts w:ascii="Rockwell Light" w:hAnsi="Rockwell Light" w:cs="Times New Roman"/>
+                                <w:sz w:val="20"/>
+                                <w:szCs w:val="20"/>
+                              </w:rPr>
+                              <w:t>growing optical network</w:t>
+                            </w:r>
+                            <w:r>
+                              <w:rPr>
+                                <w:rFonts w:ascii="Rockwell Light" w:hAnsi="Rockwell Light" w:cs="Times New Roman"/>
+                                <w:sz w:val="20"/>
+                                <w:szCs w:val="20"/>
+                              </w:rPr>
+                              <w:t>s</w:t>
+                            </w:r>
+                            <w:r>
+                              <w:rPr>
+                                <w:rFonts w:ascii="Rockwell Light" w:hAnsi="Rockwell Light" w:cs="Times New Roman"/>
+                                <w:sz w:val="20"/>
+                                <w:szCs w:val="20"/>
+                              </w:rPr>
+                              <w:t xml:space="preserve"> </w:t>
+                            </w:r>
+                            <w:r>
+                              <w:rPr>
+                                <w:rFonts w:ascii="Rockwell Light" w:hAnsi="Rockwell Light" w:cs="Times New Roman"/>
+                                <w:sz w:val="20"/>
+                                <w:szCs w:val="20"/>
+                              </w:rPr>
+                              <w:t>equipment</w:t>
+                            </w:r>
+                            <w:r>
+                              <w:rPr>
+                                <w:rFonts w:ascii="Rockwell Light" w:hAnsi="Rockwell Light" w:cs="Times New Roman"/>
+                                <w:sz w:val="20"/>
+                                <w:szCs w:val="20"/>
+                              </w:rPr>
+                              <w:t>.</w:t>
                             </w:r>
                           </w:p>
                           <w:p>
@@ -495,7 +615,6 @@
                               </w:rPr>
                               <w:t xml:space="preserve"> </w:t>
                             </w:r>
-                            <w:proofErr w:type="spellStart"/>
                             <w:r>
                               <w:rPr>
                                 <w:rFonts w:ascii="Rockwell Light" w:hAnsi="Rockwell Light" w:cs="Times New Roman"/>
@@ -504,18 +623,7 @@
                                 <w:sz w:val="24"/>
                                 <w:szCs w:val="24"/>
                               </w:rPr>
-                              <w:t>iPipeline</w:t>
-                            </w:r>
-                            <w:proofErr w:type="spellEnd"/>
-                            <w:r>
-                              <w:rPr>
-                                <w:rFonts w:ascii="Rockwell Light" w:hAnsi="Rockwell Light" w:cs="Times New Roman"/>
-                                <w:b/>
-                                <w:bCs/>
-                                <w:sz w:val="24"/>
-                                <w:szCs w:val="24"/>
-                              </w:rPr>
-                              <w:t xml:space="preserve">, Inc         </w:t>
+                              <w:t xml:space="preserve">iPipeline, Inc         </w:t>
                             </w:r>
                             <w:r>
                               <w:rPr>
@@ -583,19 +691,11 @@
                               </w:rPr>
                               <w:t xml:space="preserve">Self-Employed                                             </w:t>
                             </w:r>
-                            <w:proofErr w:type="gramStart"/>
-                            <w:r>
-                              <w:rPr>
-                                <w:rFonts w:ascii="Rockwell Light" w:hAnsi="Rockwell Light" w:cs="Times New Roman"/>
-                              </w:rPr>
-                              <w:t>From</w:t>
-                            </w:r>
-                            <w:proofErr w:type="gramEnd"/>
-                            <w:r>
-                              <w:rPr>
-                                <w:rFonts w:ascii="Rockwell Light" w:hAnsi="Rockwell Light" w:cs="Times New Roman"/>
-                              </w:rPr>
-                              <w:t xml:space="preserve"> Philadelphia</w:t>
+                            <w:r>
+                              <w:rPr>
+                                <w:rFonts w:ascii="Rockwell Light" w:hAnsi="Rockwell Light" w:cs="Times New Roman"/>
+                              </w:rPr>
+                              <w:t>From Philadelphia</w:t>
                             </w:r>
                             <w:r>
                               <w:rPr>
@@ -653,7 +753,6 @@
                                 <w:szCs w:val="20"/>
                               </w:rPr>
                             </w:pPr>
-                            <w:proofErr w:type="spellStart"/>
                             <w:r>
                               <w:rPr>
                                 <w:rFonts w:ascii="Rockwell Light" w:hAnsi="Rockwell Light" w:cs="Times New Roman"/>
@@ -662,18 +761,7 @@
                                 <w:sz w:val="24"/>
                                 <w:szCs w:val="24"/>
                               </w:rPr>
-                              <w:t>Seorabol</w:t>
-                            </w:r>
-                            <w:proofErr w:type="spellEnd"/>
-                            <w:r>
-                              <w:rPr>
-                                <w:rFonts w:ascii="Rockwell Light" w:hAnsi="Rockwell Light" w:cs="Times New Roman"/>
-                                <w:b/>
-                                <w:bCs/>
-                                <w:sz w:val="24"/>
-                                <w:szCs w:val="24"/>
-                              </w:rPr>
-                              <w:t xml:space="preserve"> Korean Restaurant </w:t>
+                              <w:t xml:space="preserve">Seorabol Korean Restaurant </w:t>
                             </w:r>
                             <w:r>
                               <w:rPr>
@@ -1106,7 +1194,7 @@
                           <w:sz w:val="20"/>
                           <w:szCs w:val="20"/>
                         </w:rPr>
-                        <w:t xml:space="preserve"> with a team of 60+ members from a global company.                        </w:t>
+                        <w:t xml:space="preserve"> with a team of </w:t>
                       </w:r>
                       <w:r>
                         <w:rPr>
@@ -1114,7 +1202,7 @@
                           <w:sz w:val="20"/>
                           <w:szCs w:val="20"/>
                         </w:rPr>
-                        <w:t xml:space="preserve">                        -</w:t>
+                        <w:t>8</w:t>
                       </w:r>
                       <w:r>
                         <w:rPr>
@@ -1122,7 +1210,7 @@
                           <w:sz w:val="20"/>
                           <w:szCs w:val="20"/>
                         </w:rPr>
-                        <w:t xml:space="preserve"> Developed</w:t>
+                        <w:t xml:space="preserve">+ members from a global company.                        </w:t>
                       </w:r>
                       <w:r>
                         <w:rPr>
@@ -1130,7 +1218,7 @@
                           <w:sz w:val="20"/>
                           <w:szCs w:val="20"/>
                         </w:rPr>
-                        <w:t xml:space="preserve"> an</w:t>
+                        <w:t xml:space="preserve">                        -</w:t>
                       </w:r>
                       <w:r>
                         <w:rPr>
@@ -1138,7 +1226,7 @@
                           <w:sz w:val="20"/>
                           <w:szCs w:val="20"/>
                         </w:rPr>
-                        <w:t xml:space="preserve"> automation testing security framework for </w:t>
+                        <w:t xml:space="preserve"> </w:t>
                       </w:r>
                       <w:r>
                         <w:rPr>
@@ -1146,7 +1234,7 @@
                           <w:sz w:val="20"/>
                           <w:szCs w:val="20"/>
                         </w:rPr>
-                        <w:t>a product deployed over 130+ countries.                                                                                     - Contributed to the world’s top producer of high-speed and fast</w:t>
+                        <w:t xml:space="preserve">- </w:t>
                       </w:r>
                       <w:r>
                         <w:rPr>
@@ -1154,7 +1242,7 @@
                           <w:sz w:val="20"/>
                           <w:szCs w:val="20"/>
                         </w:rPr>
-                        <w:t>-</w:t>
+                        <w:t>Expanded</w:t>
                       </w:r>
                       <w:r>
                         <w:rPr>
@@ -1162,7 +1250,127 @@
                           <w:sz w:val="20"/>
                           <w:szCs w:val="20"/>
                         </w:rPr>
-                        <w:t>growing optical networks equipment.</w:t>
+                        <w:t xml:space="preserve"> an</w:t>
+                      </w:r>
+                      <w:r>
+                        <w:rPr>
+                          <w:rFonts w:ascii="Rockwell Light" w:hAnsi="Rockwell Light" w:cs="Times New Roman"/>
+                          <w:sz w:val="20"/>
+                          <w:szCs w:val="20"/>
+                        </w:rPr>
+                        <w:t xml:space="preserve"> automation testing security framework for </w:t>
+                      </w:r>
+                      <w:r>
+                        <w:rPr>
+                          <w:rFonts w:ascii="Rockwell Light" w:hAnsi="Rockwell Light" w:cs="Times New Roman"/>
+                          <w:sz w:val="20"/>
+                          <w:szCs w:val="20"/>
+                        </w:rPr>
+                        <w:t xml:space="preserve">a product deployed over 130+ countries.                                                                                     </w:t>
+                      </w:r>
+                      <w:r>
+                        <w:rPr>
+                          <w:rFonts w:ascii="Rockwell Light" w:hAnsi="Rockwell Light" w:cs="Times New Roman"/>
+                          <w:sz w:val="20"/>
+                          <w:szCs w:val="20"/>
+                        </w:rPr>
+                        <w:t>-</w:t>
+                      </w:r>
+                      <w:r>
+                        <w:rPr>
+                          <w:rFonts w:ascii="Rockwell Light" w:hAnsi="Rockwell Light" w:cs="Times New Roman"/>
+                          <w:sz w:val="20"/>
+                          <w:szCs w:val="20"/>
+                        </w:rPr>
+                        <w:t xml:space="preserve"> </w:t>
+                      </w:r>
+                      <w:r>
+                        <w:rPr>
+                          <w:rFonts w:ascii="Rockwell Light" w:hAnsi="Rockwell Light" w:cs="Times New Roman"/>
+                          <w:sz w:val="20"/>
+                          <w:szCs w:val="20"/>
+                        </w:rPr>
+                        <w:t xml:space="preserve">Developed </w:t>
+                      </w:r>
+                      <w:r>
+                        <w:rPr>
+                          <w:rFonts w:ascii="Rockwell Light" w:hAnsi="Rockwell Light" w:cs="Times New Roman"/>
+                          <w:sz w:val="20"/>
+                          <w:szCs w:val="20"/>
+                        </w:rPr>
+                        <w:t>test</w:t>
+                      </w:r>
+                      <w:r>
+                        <w:rPr>
+                          <w:rFonts w:ascii="Rockwell Light" w:hAnsi="Rockwell Light" w:cs="Times New Roman"/>
+                          <w:sz w:val="20"/>
+                          <w:szCs w:val="20"/>
+                        </w:rPr>
+                        <w:t xml:space="preserve"> scripts</w:t>
+                      </w:r>
+                      <w:r>
+                        <w:rPr>
+                          <w:rFonts w:ascii="Rockwell Light" w:hAnsi="Rockwell Light" w:cs="Times New Roman"/>
+                          <w:sz w:val="20"/>
+                          <w:szCs w:val="20"/>
+                        </w:rPr>
+                        <w:t xml:space="preserve"> for the</w:t>
+                      </w:r>
+                      <w:r>
+                        <w:rPr>
+                          <w:rFonts w:ascii="Rockwell Light" w:hAnsi="Rockwell Light" w:cs="Times New Roman"/>
+                          <w:sz w:val="20"/>
+                          <w:szCs w:val="20"/>
+                        </w:rPr>
+                        <w:t xml:space="preserve"> world’s top producer of high-speed and fast</w:t>
+                      </w:r>
+                      <w:r>
+                        <w:rPr>
+                          <w:rFonts w:ascii="Rockwell Light" w:hAnsi="Rockwell Light" w:cs="Times New Roman"/>
+                          <w:sz w:val="20"/>
+                          <w:szCs w:val="20"/>
+                        </w:rPr>
+                        <w:t>-</w:t>
+                      </w:r>
+                      <w:r>
+                        <w:rPr>
+                          <w:rFonts w:ascii="Rockwell Light" w:hAnsi="Rockwell Light" w:cs="Times New Roman"/>
+                          <w:sz w:val="20"/>
+                          <w:szCs w:val="20"/>
+                        </w:rPr>
+                        <w:t>growing optical network</w:t>
+                      </w:r>
+                      <w:r>
+                        <w:rPr>
+                          <w:rFonts w:ascii="Rockwell Light" w:hAnsi="Rockwell Light" w:cs="Times New Roman"/>
+                          <w:sz w:val="20"/>
+                          <w:szCs w:val="20"/>
+                        </w:rPr>
+                        <w:t>s</w:t>
+                      </w:r>
+                      <w:r>
+                        <w:rPr>
+                          <w:rFonts w:ascii="Rockwell Light" w:hAnsi="Rockwell Light" w:cs="Times New Roman"/>
+                          <w:sz w:val="20"/>
+                          <w:szCs w:val="20"/>
+                        </w:rPr>
+                        <w:t xml:space="preserve"> </w:t>
+                      </w:r>
+                      <w:r>
+                        <w:rPr>
+                          <w:rFonts w:ascii="Rockwell Light" w:hAnsi="Rockwell Light" w:cs="Times New Roman"/>
+                          <w:sz w:val="20"/>
+                          <w:szCs w:val="20"/>
+                        </w:rPr>
+                        <w:t>equipment</w:t>
+                      </w:r>
+                      <w:r>
+                        <w:rPr>
+                          <w:rFonts w:ascii="Rockwell Light" w:hAnsi="Rockwell Light" w:cs="Times New Roman"/>
+                          <w:sz w:val="20"/>
+                          <w:szCs w:val="20"/>
+                        </w:rPr>
+                        <w:t>.</w:t>
                       </w:r>
                     </w:p>
                     <w:p>
@@ -1192,7 +1400,6 @@
                         </w:rPr>
                         <w:t xml:space="preserve"> </w:t>
                       </w:r>
-                      <w:proofErr w:type="spellStart"/>
                       <w:r>
                         <w:rPr>
                           <w:rFonts w:ascii="Rockwell Light" w:hAnsi="Rockwell Light" w:cs="Times New Roman"/>
@@ -1201,18 +1408,7 @@
                           <w:sz w:val="24"/>
                           <w:szCs w:val="24"/>
                         </w:rPr>
-                        <w:t>iPipeline</w:t>
-                      </w:r>
-                      <w:proofErr w:type="spellEnd"/>
-                      <w:r>
-                        <w:rPr>
-                          <w:rFonts w:ascii="Rockwell Light" w:hAnsi="Rockwell Light" w:cs="Times New Roman"/>
-                          <w:b/>
-                          <w:bCs/>
-                          <w:sz w:val="24"/>
-                          <w:szCs w:val="24"/>
-                        </w:rPr>
-                        <w:t xml:space="preserve">, Inc         </w:t>
+                        <w:t xml:space="preserve">iPipeline, Inc         </w:t>
                       </w:r>
                       <w:r>
                         <w:rPr>
@@ -1280,19 +1476,11 @@
                         </w:rPr>
                         <w:t xml:space="preserve">Self-Employed                                             </w:t>
                       </w:r>
-                      <w:proofErr w:type="gramStart"/>
-                      <w:r>
-                        <w:rPr>
-                          <w:rFonts w:ascii="Rockwell Light" w:hAnsi="Rockwell Light" w:cs="Times New Roman"/>
-                        </w:rPr>
-                        <w:t>From</w:t>
-                      </w:r>
-                      <w:proofErr w:type="gramEnd"/>
-                      <w:r>
-                        <w:rPr>
-                          <w:rFonts w:ascii="Rockwell Light" w:hAnsi="Rockwell Light" w:cs="Times New Roman"/>
-                        </w:rPr>
-                        <w:t xml:space="preserve"> Philadelphia</w:t>
+                      <w:r>
+                        <w:rPr>
+                          <w:rFonts w:ascii="Rockwell Light" w:hAnsi="Rockwell Light" w:cs="Times New Roman"/>
+                        </w:rPr>
+                        <w:t>From Philadelphia</w:t>
                       </w:r>
                       <w:r>
                         <w:rPr>
@@ -1350,7 +1538,6 @@
                           <w:szCs w:val="20"/>
                         </w:rPr>
                       </w:pPr>
-                      <w:proofErr w:type="spellStart"/>
                       <w:r>
                         <w:rPr>
                           <w:rFonts w:ascii="Rockwell Light" w:hAnsi="Rockwell Light" w:cs="Times New Roman"/>
@@ -1359,18 +1546,7 @@
                           <w:sz w:val="24"/>
                           <w:szCs w:val="24"/>
                         </w:rPr>
-                        <w:t>Seorabol</w:t>
-                      </w:r>
-                      <w:proofErr w:type="spellEnd"/>
-                      <w:r>
-                        <w:rPr>
-                          <w:rFonts w:ascii="Rockwell Light" w:hAnsi="Rockwell Light" w:cs="Times New Roman"/>
-                          <w:b/>
-                          <w:bCs/>
-                          <w:sz w:val="24"/>
-                          <w:szCs w:val="24"/>
-                        </w:rPr>
-                        <w:t xml:space="preserve"> Korean Restaurant </w:t>
+                        <w:t xml:space="preserve">Seorabol Korean Restaurant </w:t>
                       </w:r>
                       <w:r>
                         <w:rPr>
@@ -1843,10 +2019,26 @@
                                 <w:sz w:val="24"/>
                                 <w:szCs w:val="24"/>
                               </w:rPr>
-                              <w:t xml:space="preserve"> </w:t>
-                            </w:r>
-                            <w:proofErr w:type="spellStart"/>
-                            <w:r>
+                              <w:t xml:space="preserve"> iPipeline</w:t>
+                            </w:r>
+                          </w:p>
+                          <w:p>
+                            <w:pPr>
+                              <w:spacing w:line="276" w:lineRule="auto"/>
+                              <w:rPr>
+                                <w:rFonts w:ascii="Rockwell Light" w:hAnsi="Rockwell Light" w:cs="Times New Roman"/>
+                              </w:rPr>
+                            </w:pPr>
+                            <w:r>
+                              <w:rPr>
+                                <w:rFonts w:ascii="Rockwell Light" w:hAnsi="Rockwell Light" w:cs="Times New Roman"/>
+                              </w:rPr>
+                              <w:t>Front and back-end developer. Implemented a user-interface and back-end processing to calculate and graphically display quotes of insurance, given variables.</w:t>
+                            </w:r>
+                          </w:p>
+                          <w:p>
+                            <w:pPr>
+                              <w:spacing w:line="240" w:lineRule="auto"/>
                               <w:rPr>
                                 <w:rFonts w:ascii="Rockwell Light" w:hAnsi="Rockwell Light" w:cs="Times New Roman"/>
                                 <w:b/>
@@ -1854,9 +2046,17 @@
                                 <w:sz w:val="24"/>
                                 <w:szCs w:val="24"/>
                               </w:rPr>
-                              <w:t>iPipeline</w:t>
-                            </w:r>
-                            <w:proofErr w:type="spellEnd"/>
+                            </w:pPr>
+                            <w:r>
+                              <w:rPr>
+                                <w:rFonts w:ascii="Rockwell Light" w:hAnsi="Rockwell Light" w:cs="Times New Roman"/>
+                                <w:b/>
+                                <w:bCs/>
+                                <w:sz w:val="24"/>
+                                <w:szCs w:val="24"/>
+                              </w:rPr>
+                              <w:t>SOTF – Personal Project</w:t>
+                            </w:r>
                           </w:p>
                           <w:p>
                             <w:pPr>
@@ -1869,7 +2069,7 @@
                               <w:rPr>
                                 <w:rFonts w:ascii="Rockwell Light" w:hAnsi="Rockwell Light" w:cs="Times New Roman"/>
                               </w:rPr>
-                              <w:t>Front and back-end developer. Implemented a user-interface and back-end processing to calculate and graphically display quotes of insurance, given variables.</w:t>
+                              <w:t>Developed, maintained, tested, and deployed a Minecraft server with average 5 active players every day.</w:t>
                             </w:r>
                           </w:p>
                           <w:p>
@@ -1891,7 +2091,27 @@
                                 <w:sz w:val="24"/>
                                 <w:szCs w:val="24"/>
                               </w:rPr>
-                              <w:t>SOTF – Personal Project</w:t>
+                              <w:t>Consult for America – U</w:t>
+                            </w:r>
+                            <w:r>
+                              <w:rPr>
+                                <w:rFonts w:ascii="Rockwell Light" w:hAnsi="Rockwell Light" w:cs="Times New Roman"/>
+                                <w:b/>
+                                <w:bCs/>
+                                <w:sz w:val="24"/>
+                                <w:szCs w:val="24"/>
+                              </w:rPr>
+                              <w:t>P</w:t>
+                            </w:r>
+                            <w:r>
+                              <w:rPr>
+                                <w:rFonts w:ascii="Rockwell Light" w:hAnsi="Rockwell Light" w:cs="Times New Roman"/>
+                                <w:b/>
+                                <w:bCs/>
+                                <w:sz w:val="24"/>
+                                <w:szCs w:val="24"/>
+                              </w:rPr>
+                              <w:t>enn</w:t>
                             </w:r>
                           </w:p>
                           <w:p>
@@ -1905,7 +2125,13 @@
                               <w:rPr>
                                 <w:rFonts w:ascii="Rockwell Light" w:hAnsi="Rockwell Light" w:cs="Times New Roman"/>
                               </w:rPr>
-                              <w:t>Developed, maintained, tested, and deployed a Minecraft server with average 5 active players every day.</w:t>
+                              <w:t>Finalist. Created an overarching strategy for a local hibachi restaurant to not only survive COVID-19, but also thrive in the aftermath of it</w:t>
+                            </w:r>
+                            <w:r>
+                              <w:rPr>
+                                <w:rFonts w:ascii="Rockwell Light" w:hAnsi="Rockwell Light" w:cs="Times New Roman"/>
+                              </w:rPr>
+                              <w:t>.</w:t>
                             </w:r>
                           </w:p>
                           <w:p>
@@ -1927,81 +2153,7 @@
                                 <w:sz w:val="24"/>
                                 <w:szCs w:val="24"/>
                               </w:rPr>
-                              <w:t>Consult for America – U</w:t>
-                            </w:r>
-                            <w:r>
-                              <w:rPr>
-                                <w:rFonts w:ascii="Rockwell Light" w:hAnsi="Rockwell Light" w:cs="Times New Roman"/>
-                                <w:b/>
-                                <w:bCs/>
-                                <w:sz w:val="24"/>
-                                <w:szCs w:val="24"/>
-                              </w:rPr>
-                              <w:t>P</w:t>
-                            </w:r>
-                            <w:r>
-                              <w:rPr>
-                                <w:rFonts w:ascii="Rockwell Light" w:hAnsi="Rockwell Light" w:cs="Times New Roman"/>
-                                <w:b/>
-                                <w:bCs/>
-                                <w:sz w:val="24"/>
-                                <w:szCs w:val="24"/>
-                              </w:rPr>
-                              <w:t>enn</w:t>
-                            </w:r>
-                          </w:p>
-                          <w:p>
-                            <w:pPr>
-                              <w:spacing w:line="276" w:lineRule="auto"/>
-                              <w:rPr>
-                                <w:rFonts w:ascii="Rockwell Light" w:hAnsi="Rockwell Light" w:cs="Times New Roman"/>
-                              </w:rPr>
-                            </w:pPr>
-                            <w:r>
-                              <w:rPr>
-                                <w:rFonts w:ascii="Rockwell Light" w:hAnsi="Rockwell Light" w:cs="Times New Roman"/>
-                              </w:rPr>
-                              <w:t>Finalist. Created an overarching strategy for a local hibachi restaurant to not only survive COVID-19, but also thrive in the aftermath of it</w:t>
-                            </w:r>
-                            <w:r>
-                              <w:rPr>
-                                <w:rFonts w:ascii="Rockwell Light" w:hAnsi="Rockwell Light" w:cs="Times New Roman"/>
-                              </w:rPr>
-                              <w:t>.</w:t>
-                            </w:r>
-                          </w:p>
-                          <w:p>
-                            <w:pPr>
-                              <w:spacing w:line="240" w:lineRule="auto"/>
-                              <w:rPr>
-                                <w:rFonts w:ascii="Rockwell Light" w:hAnsi="Rockwell Light" w:cs="Times New Roman"/>
-                                <w:b/>
-                                <w:bCs/>
-                                <w:sz w:val="24"/>
-                                <w:szCs w:val="24"/>
-                              </w:rPr>
-                            </w:pPr>
-                            <w:proofErr w:type="spellStart"/>
-                            <w:r>
-                              <w:rPr>
-                                <w:rFonts w:ascii="Rockwell Light" w:hAnsi="Rockwell Light" w:cs="Times New Roman"/>
-                                <w:b/>
-                                <w:bCs/>
-                                <w:sz w:val="24"/>
-                                <w:szCs w:val="24"/>
-                              </w:rPr>
-                              <w:t>Dragonsoar</w:t>
-                            </w:r>
-                            <w:proofErr w:type="spellEnd"/>
-                            <w:r>
-                              <w:rPr>
-                                <w:rFonts w:ascii="Rockwell Light" w:hAnsi="Rockwell Light" w:cs="Times New Roman"/>
-                                <w:b/>
-                                <w:bCs/>
-                                <w:sz w:val="24"/>
-                                <w:szCs w:val="24"/>
-                              </w:rPr>
-                              <w:t xml:space="preserve"> </w:t>
+                              <w:t xml:space="preserve">Dragonsoar </w:t>
                             </w:r>
                             <w:r>
                               <w:rPr>
@@ -3824,7 +3976,7 @@
         <v:path o:extrusionok="f" gradientshapeok="t" o:connecttype="rect"/>
         <o:lock v:ext="edit" aspectratio="t"/>
       </v:shapetype>
-      <v:shape id="_x0000_i1089" type="#_x0000_t75" style="width:409.55pt;height:409.55pt;flip:x;visibility:visible;mso-wrap-style:square" o:bullet="t">
+      <v:shape id="_x0000_i1036" type="#_x0000_t75" style="width:409.45pt;height:409.45pt;flip:x;visibility:visible;mso-wrap-style:square" o:bullet="t">
         <v:imagedata r:id="rId1" o:title=""/>
       </v:shape>
     </w:pict>

</xml_diff>

<commit_message>
changed kali linux to latex
</commit_message>
<xml_diff>
--- a/Resume.docx
+++ b/Resume.docx
@@ -284,31 +284,7 @@
                               <w:rPr>
                                 <w:rFonts w:ascii="Rockwell Light" w:hAnsi="Rockwell Light" w:cs="Times New Roman"/>
                               </w:rPr>
-                              <w:t xml:space="preserve">Course Assistant            </w:t>
-                            </w:r>
-                            <w:r>
-                              <w:rPr>
-                                <w:rFonts w:ascii="Rockwell Light" w:hAnsi="Rockwell Light" w:cs="Times New Roman"/>
-                              </w:rPr>
-                              <w:t xml:space="preserve">                       </w:t>
-                            </w:r>
-                            <w:r>
-                              <w:rPr>
-                                <w:rFonts w:ascii="Rockwell Light" w:hAnsi="Rockwell Light" w:cs="Times New Roman"/>
-                              </w:rPr>
-                              <w:t xml:space="preserve">       </w:t>
-                            </w:r>
-                            <w:r>
-                              <w:rPr>
-                                <w:rFonts w:ascii="Rockwell Light" w:hAnsi="Rockwell Light" w:cs="Times New Roman"/>
-                              </w:rPr>
-                              <w:t>September 2020</w:t>
-                            </w:r>
-                            <w:r>
-                              <w:rPr>
-                                <w:rFonts w:ascii="Rockwell Light" w:hAnsi="Rockwell Light" w:cs="Times New Roman"/>
-                              </w:rPr>
-                              <w:t xml:space="preserve"> - Present </w:t>
+                              <w:t xml:space="preserve">Course Assistant                                          September 2020 - Present </w:t>
                             </w:r>
                             <w:r>
                               <w:rPr>
@@ -365,15 +341,7 @@
                                 <w:sz w:val="2"/>
                                 <w:szCs w:val="2"/>
                               </w:rPr>
-                              <w:t xml:space="preserve">                                                     </w:t>
-                            </w:r>
-                            <w:r>
-                              <w:rPr>
-                                <w:rFonts w:ascii="Rockwell Light" w:hAnsi="Rockwell Light" w:cs="Times New Roman"/>
-                                <w:sz w:val="2"/>
-                                <w:szCs w:val="2"/>
-                              </w:rPr>
-                              <w:t xml:space="preserve">    </w:t>
+                              <w:t xml:space="preserve">                                                         </w:t>
                             </w:r>
                           </w:p>
                           <w:p>
@@ -2091,7 +2059,7 @@
         <mc:AlternateContent>
           <mc:Choice Requires="wps">
             <w:drawing>
-              <wp:anchor distT="45720" distB="45720" distL="114300" distR="114300" simplePos="0" relativeHeight="251675648" behindDoc="0" locked="0" layoutInCell="1" allowOverlap="1" wp14:anchorId="0D955F19" wp14:editId="3FACEDBC">
+              <wp:anchor distT="45720" distB="45720" distL="114300" distR="114300" simplePos="0" relativeHeight="251675648" behindDoc="0" locked="0" layoutInCell="1" allowOverlap="1" wp14:anchorId="0D955F19" wp14:editId="799E3DC2">
                 <wp:simplePos x="0" y="0"/>
                 <wp:positionH relativeFrom="margin">
                   <wp:posOffset>224155</wp:posOffset>
@@ -2365,7 +2333,67 @@
                               <w:rPr>
                                 <w:rFonts w:ascii="Rockwell Light" w:hAnsi="Rockwell Light" w:cs="Times New Roman"/>
                               </w:rPr>
-                              <w:t xml:space="preserve">Visual Studios, Kali Linux, </w:t>
+                              <w:t>Visual Studios,</w:t>
+                            </w:r>
+                            <w:r>
+                              <w:rPr>
+                                <w:rFonts w:ascii="Rockwell Light" w:hAnsi="Rockwell Light" w:cs="Times New Roman"/>
+                                <w:noProof/>
+                              </w:rPr>
+                              <w:t xml:space="preserve"> </w:t>
+                            </w:r>
+                            <w:r>
+                              <w:rPr>
+                                <w:rFonts w:ascii="Rockwell Light" w:hAnsi="Rockwell Light" w:cs="Times New Roman"/>
+                                <w:noProof/>
+                              </w:rPr>
+                              <w:drawing>
+                                <wp:inline distT="0" distB="0" distL="0" distR="0" wp14:anchorId="7030A108" wp14:editId="6BD2BE08">
+                                  <wp:extent cx="253172" cy="100235"/>
+                                  <wp:effectExtent l="0" t="0" r="0" b="0"/>
+                                  <wp:docPr id="13" name="Picture 13" descr="A picture containing drawing&#10;&#10;Description automatically generated"/>
+                                  <wp:cNvGraphicFramePr>
+                                    <a:graphicFrameLocks xmlns:a="http://schemas.openxmlformats.org/drawingml/2006/main" noChangeAspect="1"/>
+                                  </wp:cNvGraphicFramePr>
+                                  <a:graphic xmlns:a="http://schemas.openxmlformats.org/drawingml/2006/main">
+                                    <a:graphicData uri="http://schemas.openxmlformats.org/drawingml/2006/picture">
+                                      <pic:pic xmlns:pic="http://schemas.openxmlformats.org/drawingml/2006/picture">
+                                        <pic:nvPicPr>
+                                          <pic:cNvPr id="13" name="Picture 13" descr="A picture containing drawing&#10;&#10;Description automatically generated"/>
+                                          <pic:cNvPicPr/>
+                                        </pic:nvPicPr>
+                                        <pic:blipFill>
+                                          <a:blip r:embed="rId8">
+                                            <a:extLst>
+                                              <a:ext uri="{28A0092B-C50C-407E-A947-70E740481C1C}">
+                                                <a14:useLocalDpi xmlns:a14="http://schemas.microsoft.com/office/drawing/2010/main" val="0"/>
+                                              </a:ext>
+                                            </a:extLst>
+                                          </a:blip>
+                                          <a:stretch>
+                                            <a:fillRect/>
+                                          </a:stretch>
+                                        </pic:blipFill>
+                                        <pic:spPr>
+                                          <a:xfrm>
+                                            <a:off x="0" y="0"/>
+                                            <a:ext cx="349484" cy="138366"/>
+                                          </a:xfrm>
+                                          <a:prstGeom prst="rect">
+                                            <a:avLst/>
+                                          </a:prstGeom>
+                                        </pic:spPr>
+                                      </pic:pic>
+                                    </a:graphicData>
+                                  </a:graphic>
+                                </wp:inline>
+                              </w:drawing>
+                            </w:r>
+                            <w:r>
+                              <w:rPr>
+                                <w:rFonts w:ascii="Rockwell Light" w:hAnsi="Rockwell Light" w:cs="Times New Roman"/>
+                              </w:rPr>
+                              <w:t xml:space="preserve">, </w:t>
                             </w:r>
                             <w:r>
                               <w:rPr>
@@ -2690,61 +2718,7 @@
                               <w:rPr>
                                 <w:rFonts w:ascii="Rockwell Light" w:hAnsi="Rockwell Light" w:cs="Times New Roman"/>
                               </w:rPr>
-                              <w:t>&amp;</w:t>
-                            </w:r>
-                            <w:r>
-                              <w:rPr>
-                                <w:rFonts w:ascii="Rockwell Light" w:hAnsi="Rockwell Light" w:cs="Times New Roman"/>
-                              </w:rPr>
-                              <w:t xml:space="preserve"> Hardware Architecture                                                               </w:t>
-                            </w:r>
-                            <w:r>
-                              <w:rPr>
-                                <w:rFonts w:ascii="Rockwell Light" w:hAnsi="Rockwell Light" w:cs="Times New Roman"/>
-                              </w:rPr>
-                              <w:t>AI</w:t>
-                            </w:r>
-                            <w:r>
-                              <w:rPr>
-                                <w:rFonts w:ascii="Rockwell Light" w:hAnsi="Rockwell Light" w:cs="Times New Roman"/>
-                              </w:rPr>
-                              <w:t xml:space="preserve"> </w:t>
-                            </w:r>
-                            <w:r>
-                              <w:rPr>
-                                <w:rFonts w:ascii="Rockwell Light" w:hAnsi="Rockwell Light" w:cs="Times New Roman"/>
-                              </w:rPr>
-                              <w:t>&amp;</w:t>
-                            </w:r>
-                            <w:r>
-                              <w:rPr>
-                                <w:rFonts w:ascii="Rockwell Light" w:hAnsi="Rockwell Light" w:cs="Times New Roman"/>
-                              </w:rPr>
-                              <w:t xml:space="preserve"> Machine Learning                                                 Software Verification</w:t>
-                            </w:r>
-                            <w:r>
-                              <w:rPr>
-                                <w:rFonts w:ascii="Rockwell Light" w:hAnsi="Rockwell Light" w:cs="Times New Roman"/>
-                              </w:rPr>
-                              <w:t xml:space="preserve"> &amp;</w:t>
-                            </w:r>
-                            <w:r>
-                              <w:rPr>
-                                <w:rFonts w:ascii="Rockwell Light" w:hAnsi="Rockwell Light" w:cs="Times New Roman"/>
-                              </w:rPr>
-                              <w:t xml:space="preserve"> Validation   Data Structures</w:t>
-                            </w:r>
-                            <w:r>
-                              <w:rPr>
-                                <w:rFonts w:ascii="Rockwell Light" w:hAnsi="Rockwell Light" w:cs="Times New Roman"/>
-                              </w:rPr>
-                              <w:t xml:space="preserve"> &amp;</w:t>
-                            </w:r>
-                            <w:r>
-                              <w:rPr>
-                                <w:rFonts w:ascii="Rockwell Light" w:hAnsi="Rockwell Light" w:cs="Times New Roman"/>
-                              </w:rPr>
-                              <w:t xml:space="preserve"> Algorithms </w:t>
+                              <w:t xml:space="preserve">&amp; Hardware Architecture                                                               AI &amp; Machine Learning                                                 Software Verification &amp; Validation   Data Structures &amp; Algorithms </w:t>
                             </w:r>
                           </w:p>
                           <w:p>
@@ -2774,7 +2748,11 @@
           </mc:Choice>
           <mc:Fallback>
             <w:pict>
-              <v:shape w14:anchorId="0D955F19" id="_x0000_s1027" type="#_x0000_t202" style="position:absolute;margin-left:17.65pt;margin-top:86.5pt;width:203.65pt;height:663.4pt;z-index:251675648;visibility:visible;mso-wrap-style:square;mso-width-percent:0;mso-height-percent:0;mso-wrap-distance-left:9pt;mso-wrap-distance-top:3.6pt;mso-wrap-distance-right:9pt;mso-wrap-distance-bottom:3.6pt;mso-position-horizontal:absolute;mso-position-horizontal-relative:margin;mso-position-vertical:absolute;mso-position-vertical-relative:text;mso-width-percent:0;mso-height-percent:0;mso-width-relative:margin;mso-height-relative:margin;v-text-anchor:top" o:gfxdata="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" filled="f" stroked="f">
+              <v:shapetype w14:anchorId="0D955F19" id="_x0000_t202" coordsize="21600,21600" o:spt="202" path="m,l,21600r21600,l21600,xe">
+                <v:stroke joinstyle="miter"/>
+                <v:path gradientshapeok="t" o:connecttype="rect"/>
+              </v:shapetype>
+              <v:shape id="_x0000_s1027" type="#_x0000_t202" style="position:absolute;margin-left:17.65pt;margin-top:86.5pt;width:203.65pt;height:663.4pt;z-index:251675648;visibility:visible;mso-wrap-style:square;mso-width-percent:0;mso-height-percent:0;mso-wrap-distance-left:9pt;mso-wrap-distance-top:3.6pt;mso-wrap-distance-right:9pt;mso-wrap-distance-bottom:3.6pt;mso-position-horizontal:absolute;mso-position-horizontal-relative:margin;mso-position-vertical:absolute;mso-position-vertical-relative:text;mso-width-percent:0;mso-height-percent:0;mso-width-relative:margin;mso-height-relative:margin;v-text-anchor:top" o:gfxdata="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" filled="f" stroked="f">
                 <v:textbox>
                   <w:txbxContent>
                     <w:p>
@@ -3012,7 +2990,67 @@
                         <w:rPr>
                           <w:rFonts w:ascii="Rockwell Light" w:hAnsi="Rockwell Light" w:cs="Times New Roman"/>
                         </w:rPr>
-                        <w:t xml:space="preserve">Visual Studios, Kali Linux, </w:t>
+                        <w:t>Visual Studios,</w:t>
+                      </w:r>
+                      <w:r>
+                        <w:rPr>
+                          <w:rFonts w:ascii="Rockwell Light" w:hAnsi="Rockwell Light" w:cs="Times New Roman"/>
+                          <w:noProof/>
+                        </w:rPr>
+                        <w:t xml:space="preserve"> </w:t>
+                      </w:r>
+                      <w:r>
+                        <w:rPr>
+                          <w:rFonts w:ascii="Rockwell Light" w:hAnsi="Rockwell Light" w:cs="Times New Roman"/>
+                          <w:noProof/>
+                        </w:rPr>
+                        <w:drawing>
+                          <wp:inline distT="0" distB="0" distL="0" distR="0" wp14:anchorId="7030A108" wp14:editId="6BD2BE08">
+                            <wp:extent cx="253172" cy="100235"/>
+                            <wp:effectExtent l="0" t="0" r="0" b="0"/>
+                            <wp:docPr id="13" name="Picture 13" descr="A picture containing drawing&#10;&#10;Description automatically generated"/>
+                            <wp:cNvGraphicFramePr>
+                              <a:graphicFrameLocks xmlns:a="http://schemas.openxmlformats.org/drawingml/2006/main" noChangeAspect="1"/>
+                            </wp:cNvGraphicFramePr>
+                            <a:graphic xmlns:a="http://schemas.openxmlformats.org/drawingml/2006/main">
+                              <a:graphicData uri="http://schemas.openxmlformats.org/drawingml/2006/picture">
+                                <pic:pic xmlns:pic="http://schemas.openxmlformats.org/drawingml/2006/picture">
+                                  <pic:nvPicPr>
+                                    <pic:cNvPr id="13" name="Picture 13" descr="A picture containing drawing&#10;&#10;Description automatically generated"/>
+                                    <pic:cNvPicPr/>
+                                  </pic:nvPicPr>
+                                  <pic:blipFill>
+                                    <a:blip r:embed="rId8">
+                                      <a:extLst>
+                                        <a:ext uri="{28A0092B-C50C-407E-A947-70E740481C1C}">
+                                          <a14:useLocalDpi xmlns:a14="http://schemas.microsoft.com/office/drawing/2010/main" val="0"/>
+                                        </a:ext>
+                                      </a:extLst>
+                                    </a:blip>
+                                    <a:stretch>
+                                      <a:fillRect/>
+                                    </a:stretch>
+                                  </pic:blipFill>
+                                  <pic:spPr>
+                                    <a:xfrm>
+                                      <a:off x="0" y="0"/>
+                                      <a:ext cx="349484" cy="138366"/>
+                                    </a:xfrm>
+                                    <a:prstGeom prst="rect">
+                                      <a:avLst/>
+                                    </a:prstGeom>
+                                  </pic:spPr>
+                                </pic:pic>
+                              </a:graphicData>
+                            </a:graphic>
+                          </wp:inline>
+                        </w:drawing>
+                      </w:r>
+                      <w:r>
+                        <w:rPr>
+                          <w:rFonts w:ascii="Rockwell Light" w:hAnsi="Rockwell Light" w:cs="Times New Roman"/>
+                        </w:rPr>
+                        <w:t xml:space="preserve">, </w:t>
                       </w:r>
                       <w:r>
                         <w:rPr>
@@ -3337,61 +3375,7 @@
                         <w:rPr>
                           <w:rFonts w:ascii="Rockwell Light" w:hAnsi="Rockwell Light" w:cs="Times New Roman"/>
                         </w:rPr>
-                        <w:t>&amp;</w:t>
-                      </w:r>
-                      <w:r>
-                        <w:rPr>
-                          <w:rFonts w:ascii="Rockwell Light" w:hAnsi="Rockwell Light" w:cs="Times New Roman"/>
-                        </w:rPr>
-                        <w:t xml:space="preserve"> Hardware Architecture                                                               </w:t>
-                      </w:r>
-                      <w:r>
-                        <w:rPr>
-                          <w:rFonts w:ascii="Rockwell Light" w:hAnsi="Rockwell Light" w:cs="Times New Roman"/>
-                        </w:rPr>
-                        <w:t>AI</w:t>
-                      </w:r>
-                      <w:r>
-                        <w:rPr>
-                          <w:rFonts w:ascii="Rockwell Light" w:hAnsi="Rockwell Light" w:cs="Times New Roman"/>
-                        </w:rPr>
-                        <w:t xml:space="preserve"> </w:t>
-                      </w:r>
-                      <w:r>
-                        <w:rPr>
-                          <w:rFonts w:ascii="Rockwell Light" w:hAnsi="Rockwell Light" w:cs="Times New Roman"/>
-                        </w:rPr>
-                        <w:t>&amp;</w:t>
-                      </w:r>
-                      <w:r>
-                        <w:rPr>
-                          <w:rFonts w:ascii="Rockwell Light" w:hAnsi="Rockwell Light" w:cs="Times New Roman"/>
-                        </w:rPr>
-                        <w:t xml:space="preserve"> Machine Learning                                                 Software Verification</w:t>
-                      </w:r>
-                      <w:r>
-                        <w:rPr>
-                          <w:rFonts w:ascii="Rockwell Light" w:hAnsi="Rockwell Light" w:cs="Times New Roman"/>
-                        </w:rPr>
-                        <w:t xml:space="preserve"> &amp;</w:t>
-                      </w:r>
-                      <w:r>
-                        <w:rPr>
-                          <w:rFonts w:ascii="Rockwell Light" w:hAnsi="Rockwell Light" w:cs="Times New Roman"/>
-                        </w:rPr>
-                        <w:t xml:space="preserve"> Validation   Data Structures</w:t>
-                      </w:r>
-                      <w:r>
-                        <w:rPr>
-                          <w:rFonts w:ascii="Rockwell Light" w:hAnsi="Rockwell Light" w:cs="Times New Roman"/>
-                        </w:rPr>
-                        <w:t xml:space="preserve"> &amp;</w:t>
-                      </w:r>
-                      <w:r>
-                        <w:rPr>
-                          <w:rFonts w:ascii="Rockwell Light" w:hAnsi="Rockwell Light" w:cs="Times New Roman"/>
-                        </w:rPr>
-                        <w:t xml:space="preserve"> Algorithms </w:t>
+                        <w:t xml:space="preserve">&amp; Hardware Architecture                                                               AI &amp; Machine Learning                                                 Software Verification &amp; Validation   Data Structures &amp; Algorithms </w:t>
                       </w:r>
                     </w:p>
                     <w:p>
@@ -4122,7 +4106,7 @@
                     </pic:cNvPicPr>
                   </pic:nvPicPr>
                   <pic:blipFill>
-                    <a:blip r:embed="rId8" cstate="print">
+                    <a:blip r:embed="rId9" cstate="print">
                       <a:extLst>
                         <a:ext uri="{28A0092B-C50C-407E-A947-70E740481C1C}">
                           <a14:useLocalDpi xmlns:a14="http://schemas.microsoft.com/office/drawing/2010/main" val="0"/>
@@ -4194,7 +4178,7 @@
                     </pic:cNvPicPr>
                   </pic:nvPicPr>
                   <pic:blipFill>
-                    <a:blip r:embed="rId9" cstate="print">
+                    <a:blip r:embed="rId10" cstate="print">
                       <a:extLst>
                         <a:ext uri="{28A0092B-C50C-407E-A947-70E740481C1C}">
                           <a14:useLocalDpi xmlns:a14="http://schemas.microsoft.com/office/drawing/2010/main" val="0"/>
@@ -4270,7 +4254,7 @@
                     </pic:cNvPicPr>
                   </pic:nvPicPr>
                   <pic:blipFill>
-                    <a:blip r:embed="rId10" cstate="print">
+                    <a:blip r:embed="rId11" cstate="print">
                       <a:extLst>
                         <a:ext uri="{28A0092B-C50C-407E-A947-70E740481C1C}">
                           <a14:useLocalDpi xmlns:a14="http://schemas.microsoft.com/office/drawing/2010/main" val="0"/>
@@ -4345,7 +4329,7 @@
                     </pic:cNvPicPr>
                   </pic:nvPicPr>
                   <pic:blipFill>
-                    <a:blip r:embed="rId11" cstate="print">
+                    <a:blip r:embed="rId12" cstate="print">
                       <a:extLst>
                         <a:ext uri="{28A0092B-C50C-407E-A947-70E740481C1C}">
                           <a14:useLocalDpi xmlns:a14="http://schemas.microsoft.com/office/drawing/2010/main" val="0"/>
@@ -4420,7 +4404,7 @@
                     </pic:cNvPicPr>
                   </pic:nvPicPr>
                   <pic:blipFill>
-                    <a:blip r:embed="rId12" cstate="print">
+                    <a:blip r:embed="rId13" cstate="print">
                       <a:extLst>
                         <a:ext uri="{28A0092B-C50C-407E-A947-70E740481C1C}">
                           <a14:useLocalDpi xmlns:a14="http://schemas.microsoft.com/office/drawing/2010/main" val="0"/>
@@ -4469,7 +4453,7 @@
       </w:r>
     </w:p>
     <w:sectPr>
-      <w:headerReference w:type="default" r:id="rId13"/>
+      <w:headerReference w:type="default" r:id="rId14"/>
       <w:pgSz w:w="12240" w:h="15840"/>
       <w:pgMar w:top="245" w:right="245" w:bottom="245" w:left="245" w:header="0" w:footer="0" w:gutter="0"/>
       <w:cols w:space="720"/>
@@ -4570,7 +4554,7 @@
         <v:path o:extrusionok="f" gradientshapeok="t" o:connecttype="rect"/>
         <o:lock v:ext="edit" aspectratio="t"/>
       </v:shapetype>
-      <v:shape id="_x0000_i1093" type="#_x0000_t75" style="width:409.55pt;height:409.55pt;flip:x;visibility:visible;mso-wrap-style:square" o:bullet="t">
+      <v:shape id="_x0000_i1048" type="#_x0000_t75" style="width:409.85pt;height:409.85pt;flip:x;visibility:visible;mso-wrap-style:square" o:bullet="t">
         <v:imagedata r:id="rId1" o:title=""/>
       </v:shape>
     </w:pict>

</xml_diff>

<commit_message>
fixed some grammar issues
</commit_message>
<xml_diff>
--- a/Resume.docx
+++ b/Resume.docx
@@ -433,7 +433,23 @@
                                 <w:sz w:val="20"/>
                                 <w:szCs w:val="20"/>
                               </w:rPr>
-                              <w:t>erification tests for 1830 High Speed Optics</w:t>
+                              <w:t>erification tests for 1830 High</w:t>
+                            </w:r>
+                            <w:r>
+                              <w:rPr>
+                                <w:rFonts w:ascii="Rockwell Light" w:hAnsi="Rockwell Light" w:cs="Times New Roman"/>
+                                <w:sz w:val="20"/>
+                                <w:szCs w:val="20"/>
+                              </w:rPr>
+                              <w:t>-</w:t>
+                            </w:r>
+                            <w:r>
+                              <w:rPr>
+                                <w:rFonts w:ascii="Rockwell Light" w:hAnsi="Rockwell Light" w:cs="Times New Roman"/>
+                                <w:sz w:val="20"/>
+                                <w:szCs w:val="20"/>
+                              </w:rPr>
+                              <w:t>Speed Optics</w:t>
                             </w:r>
                             <w:r>
                               <w:rPr>
@@ -481,7 +497,23 @@
                                 <w:sz w:val="20"/>
                                 <w:szCs w:val="20"/>
                               </w:rPr>
-                              <w:t xml:space="preserve"> in an agile work frame</w:t>
+                              <w:t xml:space="preserve"> in an agile work</w:t>
+                            </w:r>
+                            <w:r>
+                              <w:rPr>
+                                <w:rFonts w:ascii="Rockwell Light" w:hAnsi="Rockwell Light" w:cs="Times New Roman"/>
+                                <w:sz w:val="20"/>
+                                <w:szCs w:val="20"/>
+                              </w:rPr>
+                              <w:t>-</w:t>
+                            </w:r>
+                            <w:r>
+                              <w:rPr>
+                                <w:rFonts w:ascii="Rockwell Light" w:hAnsi="Rockwell Light" w:cs="Times New Roman"/>
+                                <w:sz w:val="20"/>
+                                <w:szCs w:val="20"/>
+                              </w:rPr>
+                              <w:t>frame</w:t>
                             </w:r>
                             <w:r>
                               <w:rPr>
@@ -601,7 +633,23 @@
                                 <w:sz w:val="20"/>
                                 <w:szCs w:val="20"/>
                               </w:rPr>
-                              <w:t xml:space="preserve">scripts </w:t>
+                              <w:t>scripts</w:t>
+                            </w:r>
+                            <w:r>
+                              <w:rPr>
+                                <w:rFonts w:ascii="Rockwell Light" w:hAnsi="Rockwell Light" w:cs="Times New Roman"/>
+                                <w:sz w:val="20"/>
+                                <w:szCs w:val="20"/>
+                              </w:rPr>
+                              <w:t>’</w:t>
+                            </w:r>
+                            <w:r>
+                              <w:rPr>
+                                <w:rFonts w:ascii="Rockwell Light" w:hAnsi="Rockwell Light" w:cs="Times New Roman"/>
+                                <w:sz w:val="20"/>
+                                <w:szCs w:val="20"/>
+                              </w:rPr>
+                              <w:t xml:space="preserve"> </w:t>
                             </w:r>
                             <w:r>
                               <w:rPr>
@@ -735,7 +783,23 @@
                                 <w:sz w:val="20"/>
                                 <w:szCs w:val="20"/>
                               </w:rPr>
-                              <w:t xml:space="preserve"> on critical production issues in a cloud-based, industry leading SaaS company.                                                                                                           - </w:t>
+                              <w:t xml:space="preserve"> on critical production issues in a cloud-based, industry</w:t>
+                            </w:r>
+                            <w:r>
+                              <w:rPr>
+                                <w:rFonts w:ascii="Rockwell Light" w:hAnsi="Rockwell Light" w:cs="Times New Roman"/>
+                                <w:sz w:val="20"/>
+                                <w:szCs w:val="20"/>
+                              </w:rPr>
+                              <w:t>-</w:t>
+                            </w:r>
+                            <w:r>
+                              <w:rPr>
+                                <w:rFonts w:ascii="Rockwell Light" w:hAnsi="Rockwell Light" w:cs="Times New Roman"/>
+                                <w:sz w:val="20"/>
+                                <w:szCs w:val="20"/>
+                              </w:rPr>
+                              <w:t xml:space="preserve">leading SaaS company.                                                                                                           - </w:t>
                             </w:r>
                             <w:r>
                               <w:rPr>
@@ -1269,31 +1333,7 @@
                         <w:rPr>
                           <w:rFonts w:ascii="Rockwell Light" w:hAnsi="Rockwell Light" w:cs="Times New Roman"/>
                         </w:rPr>
-                        <w:t xml:space="preserve">Course Assistant            </w:t>
-                      </w:r>
-                      <w:r>
-                        <w:rPr>
-                          <w:rFonts w:ascii="Rockwell Light" w:hAnsi="Rockwell Light" w:cs="Times New Roman"/>
-                        </w:rPr>
-                        <w:t xml:space="preserve">                       </w:t>
-                      </w:r>
-                      <w:r>
-                        <w:rPr>
-                          <w:rFonts w:ascii="Rockwell Light" w:hAnsi="Rockwell Light" w:cs="Times New Roman"/>
-                        </w:rPr>
-                        <w:t xml:space="preserve">       </w:t>
-                      </w:r>
-                      <w:r>
-                        <w:rPr>
-                          <w:rFonts w:ascii="Rockwell Light" w:hAnsi="Rockwell Light" w:cs="Times New Roman"/>
-                        </w:rPr>
-                        <w:t>September 2020</w:t>
-                      </w:r>
-                      <w:r>
-                        <w:rPr>
-                          <w:rFonts w:ascii="Rockwell Light" w:hAnsi="Rockwell Light" w:cs="Times New Roman"/>
-                        </w:rPr>
-                        <w:t xml:space="preserve"> - Present </w:t>
+                        <w:t xml:space="preserve">Course Assistant                                          September 2020 - Present </w:t>
                       </w:r>
                       <w:r>
                         <w:rPr>
@@ -1350,15 +1390,7 @@
                           <w:sz w:val="2"/>
                           <w:szCs w:val="2"/>
                         </w:rPr>
-                        <w:t xml:space="preserve">                                                     </w:t>
-                      </w:r>
-                      <w:r>
-                        <w:rPr>
-                          <w:rFonts w:ascii="Rockwell Light" w:hAnsi="Rockwell Light" w:cs="Times New Roman"/>
-                          <w:sz w:val="2"/>
-                          <w:szCs w:val="2"/>
-                        </w:rPr>
-                        <w:t xml:space="preserve">    </w:t>
+                        <w:t xml:space="preserve">                                                         </w:t>
                       </w:r>
                     </w:p>
                     <w:p>
@@ -1450,7 +1482,23 @@
                           <w:sz w:val="20"/>
                           <w:szCs w:val="20"/>
                         </w:rPr>
-                        <w:t>erification tests for 1830 High Speed Optics</w:t>
+                        <w:t>erification tests for 1830 High</w:t>
+                      </w:r>
+                      <w:r>
+                        <w:rPr>
+                          <w:rFonts w:ascii="Rockwell Light" w:hAnsi="Rockwell Light" w:cs="Times New Roman"/>
+                          <w:sz w:val="20"/>
+                          <w:szCs w:val="20"/>
+                        </w:rPr>
+                        <w:t>-</w:t>
+                      </w:r>
+                      <w:r>
+                        <w:rPr>
+                          <w:rFonts w:ascii="Rockwell Light" w:hAnsi="Rockwell Light" w:cs="Times New Roman"/>
+                          <w:sz w:val="20"/>
+                          <w:szCs w:val="20"/>
+                        </w:rPr>
+                        <w:t>Speed Optics</w:t>
                       </w:r>
                       <w:r>
                         <w:rPr>
@@ -1498,7 +1546,23 @@
                           <w:sz w:val="20"/>
                           <w:szCs w:val="20"/>
                         </w:rPr>
-                        <w:t xml:space="preserve"> in an agile work frame</w:t>
+                        <w:t xml:space="preserve"> in an agile work</w:t>
+                      </w:r>
+                      <w:r>
+                        <w:rPr>
+                          <w:rFonts w:ascii="Rockwell Light" w:hAnsi="Rockwell Light" w:cs="Times New Roman"/>
+                          <w:sz w:val="20"/>
+                          <w:szCs w:val="20"/>
+                        </w:rPr>
+                        <w:t>-</w:t>
+                      </w:r>
+                      <w:r>
+                        <w:rPr>
+                          <w:rFonts w:ascii="Rockwell Light" w:hAnsi="Rockwell Light" w:cs="Times New Roman"/>
+                          <w:sz w:val="20"/>
+                          <w:szCs w:val="20"/>
+                        </w:rPr>
+                        <w:t>frame</w:t>
                       </w:r>
                       <w:r>
                         <w:rPr>
@@ -1618,7 +1682,23 @@
                           <w:sz w:val="20"/>
                           <w:szCs w:val="20"/>
                         </w:rPr>
-                        <w:t xml:space="preserve">scripts </w:t>
+                        <w:t>scripts</w:t>
+                      </w:r>
+                      <w:r>
+                        <w:rPr>
+                          <w:rFonts w:ascii="Rockwell Light" w:hAnsi="Rockwell Light" w:cs="Times New Roman"/>
+                          <w:sz w:val="20"/>
+                          <w:szCs w:val="20"/>
+                        </w:rPr>
+                        <w:t>’</w:t>
+                      </w:r>
+                      <w:r>
+                        <w:rPr>
+                          <w:rFonts w:ascii="Rockwell Light" w:hAnsi="Rockwell Light" w:cs="Times New Roman"/>
+                          <w:sz w:val="20"/>
+                          <w:szCs w:val="20"/>
+                        </w:rPr>
+                        <w:t xml:space="preserve"> </w:t>
                       </w:r>
                       <w:r>
                         <w:rPr>
@@ -1752,7 +1832,23 @@
                           <w:sz w:val="20"/>
                           <w:szCs w:val="20"/>
                         </w:rPr>
-                        <w:t xml:space="preserve"> on critical production issues in a cloud-based, industry leading SaaS company.                                                                                                           - </w:t>
+                        <w:t xml:space="preserve"> on critical production issues in a cloud-based, industry</w:t>
+                      </w:r>
+                      <w:r>
+                        <w:rPr>
+                          <w:rFonts w:ascii="Rockwell Light" w:hAnsi="Rockwell Light" w:cs="Times New Roman"/>
+                          <w:sz w:val="20"/>
+                          <w:szCs w:val="20"/>
+                        </w:rPr>
+                        <w:t>-</w:t>
+                      </w:r>
+                      <w:r>
+                        <w:rPr>
+                          <w:rFonts w:ascii="Rockwell Light" w:hAnsi="Rockwell Light" w:cs="Times New Roman"/>
+                          <w:sz w:val="20"/>
+                          <w:szCs w:val="20"/>
+                        </w:rPr>
+                        <w:t xml:space="preserve">leading SaaS company.                                                                                                           - </w:t>
                       </w:r>
                       <w:r>
                         <w:rPr>
@@ -2748,11 +2844,7 @@
           </mc:Choice>
           <mc:Fallback>
             <w:pict>
-              <v:shapetype w14:anchorId="0D955F19" id="_x0000_t202" coordsize="21600,21600" o:spt="202" path="m,l,21600r21600,l21600,xe">
-                <v:stroke joinstyle="miter"/>
-                <v:path gradientshapeok="t" o:connecttype="rect"/>
-              </v:shapetype>
-              <v:shape id="_x0000_s1027" type="#_x0000_t202" style="position:absolute;margin-left:17.65pt;margin-top:86.5pt;width:203.65pt;height:663.4pt;z-index:251675648;visibility:visible;mso-wrap-style:square;mso-width-percent:0;mso-height-percent:0;mso-wrap-distance-left:9pt;mso-wrap-distance-top:3.6pt;mso-wrap-distance-right:9pt;mso-wrap-distance-bottom:3.6pt;mso-position-horizontal:absolute;mso-position-horizontal-relative:margin;mso-position-vertical:absolute;mso-position-vertical-relative:text;mso-width-percent:0;mso-height-percent:0;mso-width-relative:margin;mso-height-relative:margin;v-text-anchor:top" o:gfxdata="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" filled="f" stroked="f">
+              <v:shape w14:anchorId="0D955F19" id="_x0000_s1027" type="#_x0000_t202" style="position:absolute;margin-left:17.65pt;margin-top:86.5pt;width:203.65pt;height:663.4pt;z-index:251675648;visibility:visible;mso-wrap-style:square;mso-width-percent:0;mso-height-percent:0;mso-wrap-distance-left:9pt;mso-wrap-distance-top:3.6pt;mso-wrap-distance-right:9pt;mso-wrap-distance-bottom:3.6pt;mso-position-horizontal:absolute;mso-position-horizontal-relative:margin;mso-position-vertical:absolute;mso-position-vertical-relative:text;mso-width-percent:0;mso-height-percent:0;mso-width-relative:margin;mso-height-relative:margin;v-text-anchor:top" o:gfxdata="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" filled="f" stroked="f">
                 <v:textbox>
                   <w:txbxContent>
                     <w:p>
@@ -4554,7 +4646,7 @@
         <v:path o:extrusionok="f" gradientshapeok="t" o:connecttype="rect"/>
         <o:lock v:ext="edit" aspectratio="t"/>
       </v:shapetype>
-      <v:shape id="_x0000_i1048" type="#_x0000_t75" style="width:409.85pt;height:409.85pt;flip:x;visibility:visible;mso-wrap-style:square" o:bullet="t">
+      <v:shape id="_x0000_i1052" type="#_x0000_t75" style="width:409.55pt;height:409.55pt;flip:x;visibility:visible;mso-wrap-style:square" o:bullet="t">
         <v:imagedata r:id="rId1" o:title=""/>
       </v:shape>
     </w:pict>

</xml_diff>

<commit_message>
Revert "fixed some grammar issues"
This reverts commit 51e30c631dd3a8e860dca0932d2a2b09ff5b6f2e.
</commit_message>
<xml_diff>
--- a/Resume.docx
+++ b/Resume.docx
@@ -433,23 +433,7 @@
                                 <w:sz w:val="20"/>
                                 <w:szCs w:val="20"/>
                               </w:rPr>
-                              <w:t>erification tests for 1830 High</w:t>
-                            </w:r>
-                            <w:r>
-                              <w:rPr>
-                                <w:rFonts w:ascii="Rockwell Light" w:hAnsi="Rockwell Light" w:cs="Times New Roman"/>
-                                <w:sz w:val="20"/>
-                                <w:szCs w:val="20"/>
-                              </w:rPr>
-                              <w:t>-</w:t>
-                            </w:r>
-                            <w:r>
-                              <w:rPr>
-                                <w:rFonts w:ascii="Rockwell Light" w:hAnsi="Rockwell Light" w:cs="Times New Roman"/>
-                                <w:sz w:val="20"/>
-                                <w:szCs w:val="20"/>
-                              </w:rPr>
-                              <w:t>Speed Optics</w:t>
+                              <w:t>erification tests for 1830 High Speed Optics</w:t>
                             </w:r>
                             <w:r>
                               <w:rPr>
@@ -497,23 +481,7 @@
                                 <w:sz w:val="20"/>
                                 <w:szCs w:val="20"/>
                               </w:rPr>
-                              <w:t xml:space="preserve"> in an agile work</w:t>
-                            </w:r>
-                            <w:r>
-                              <w:rPr>
-                                <w:rFonts w:ascii="Rockwell Light" w:hAnsi="Rockwell Light" w:cs="Times New Roman"/>
-                                <w:sz w:val="20"/>
-                                <w:szCs w:val="20"/>
-                              </w:rPr>
-                              <w:t>-</w:t>
-                            </w:r>
-                            <w:r>
-                              <w:rPr>
-                                <w:rFonts w:ascii="Rockwell Light" w:hAnsi="Rockwell Light" w:cs="Times New Roman"/>
-                                <w:sz w:val="20"/>
-                                <w:szCs w:val="20"/>
-                              </w:rPr>
-                              <w:t>frame</w:t>
+                              <w:t xml:space="preserve"> in an agile work frame</w:t>
                             </w:r>
                             <w:r>
                               <w:rPr>
@@ -633,23 +601,7 @@
                                 <w:sz w:val="20"/>
                                 <w:szCs w:val="20"/>
                               </w:rPr>
-                              <w:t>scripts</w:t>
-                            </w:r>
-                            <w:r>
-                              <w:rPr>
-                                <w:rFonts w:ascii="Rockwell Light" w:hAnsi="Rockwell Light" w:cs="Times New Roman"/>
-                                <w:sz w:val="20"/>
-                                <w:szCs w:val="20"/>
-                              </w:rPr>
-                              <w:t>’</w:t>
-                            </w:r>
-                            <w:r>
-                              <w:rPr>
-                                <w:rFonts w:ascii="Rockwell Light" w:hAnsi="Rockwell Light" w:cs="Times New Roman"/>
-                                <w:sz w:val="20"/>
-                                <w:szCs w:val="20"/>
-                              </w:rPr>
-                              <w:t xml:space="preserve"> </w:t>
+                              <w:t xml:space="preserve">scripts </w:t>
                             </w:r>
                             <w:r>
                               <w:rPr>
@@ -783,23 +735,7 @@
                                 <w:sz w:val="20"/>
                                 <w:szCs w:val="20"/>
                               </w:rPr>
-                              <w:t xml:space="preserve"> on critical production issues in a cloud-based, industry</w:t>
-                            </w:r>
-                            <w:r>
-                              <w:rPr>
-                                <w:rFonts w:ascii="Rockwell Light" w:hAnsi="Rockwell Light" w:cs="Times New Roman"/>
-                                <w:sz w:val="20"/>
-                                <w:szCs w:val="20"/>
-                              </w:rPr>
-                              <w:t>-</w:t>
-                            </w:r>
-                            <w:r>
-                              <w:rPr>
-                                <w:rFonts w:ascii="Rockwell Light" w:hAnsi="Rockwell Light" w:cs="Times New Roman"/>
-                                <w:sz w:val="20"/>
-                                <w:szCs w:val="20"/>
-                              </w:rPr>
-                              <w:t xml:space="preserve">leading SaaS company.                                                                                                           - </w:t>
+                              <w:t xml:space="preserve"> on critical production issues in a cloud-based, industry leading SaaS company.                                                                                                           - </w:t>
                             </w:r>
                             <w:r>
                               <w:rPr>
@@ -1333,7 +1269,31 @@
                         <w:rPr>
                           <w:rFonts w:ascii="Rockwell Light" w:hAnsi="Rockwell Light" w:cs="Times New Roman"/>
                         </w:rPr>
-                        <w:t xml:space="preserve">Course Assistant                                          September 2020 - Present </w:t>
+                        <w:t xml:space="preserve">Course Assistant            </w:t>
+                      </w:r>
+                      <w:r>
+                        <w:rPr>
+                          <w:rFonts w:ascii="Rockwell Light" w:hAnsi="Rockwell Light" w:cs="Times New Roman"/>
+                        </w:rPr>
+                        <w:t xml:space="preserve">                       </w:t>
+                      </w:r>
+                      <w:r>
+                        <w:rPr>
+                          <w:rFonts w:ascii="Rockwell Light" w:hAnsi="Rockwell Light" w:cs="Times New Roman"/>
+                        </w:rPr>
+                        <w:t xml:space="preserve">       </w:t>
+                      </w:r>
+                      <w:r>
+                        <w:rPr>
+                          <w:rFonts w:ascii="Rockwell Light" w:hAnsi="Rockwell Light" w:cs="Times New Roman"/>
+                        </w:rPr>
+                        <w:t>September 2020</w:t>
+                      </w:r>
+                      <w:r>
+                        <w:rPr>
+                          <w:rFonts w:ascii="Rockwell Light" w:hAnsi="Rockwell Light" w:cs="Times New Roman"/>
+                        </w:rPr>
+                        <w:t xml:space="preserve"> - Present </w:t>
                       </w:r>
                       <w:r>
                         <w:rPr>
@@ -1390,7 +1350,15 @@
                           <w:sz w:val="2"/>
                           <w:szCs w:val="2"/>
                         </w:rPr>
-                        <w:t xml:space="preserve">                                                         </w:t>
+                        <w:t xml:space="preserve">                                                     </w:t>
+                      </w:r>
+                      <w:r>
+                        <w:rPr>
+                          <w:rFonts w:ascii="Rockwell Light" w:hAnsi="Rockwell Light" w:cs="Times New Roman"/>
+                          <w:sz w:val="2"/>
+                          <w:szCs w:val="2"/>
+                        </w:rPr>
+                        <w:t xml:space="preserve">    </w:t>
                       </w:r>
                     </w:p>
                     <w:p>
@@ -1482,23 +1450,7 @@
                           <w:sz w:val="20"/>
                           <w:szCs w:val="20"/>
                         </w:rPr>
-                        <w:t>erification tests for 1830 High</w:t>
-                      </w:r>
-                      <w:r>
-                        <w:rPr>
-                          <w:rFonts w:ascii="Rockwell Light" w:hAnsi="Rockwell Light" w:cs="Times New Roman"/>
-                          <w:sz w:val="20"/>
-                          <w:szCs w:val="20"/>
-                        </w:rPr>
-                        <w:t>-</w:t>
-                      </w:r>
-                      <w:r>
-                        <w:rPr>
-                          <w:rFonts w:ascii="Rockwell Light" w:hAnsi="Rockwell Light" w:cs="Times New Roman"/>
-                          <w:sz w:val="20"/>
-                          <w:szCs w:val="20"/>
-                        </w:rPr>
-                        <w:t>Speed Optics</w:t>
+                        <w:t>erification tests for 1830 High Speed Optics</w:t>
                       </w:r>
                       <w:r>
                         <w:rPr>
@@ -1546,23 +1498,7 @@
                           <w:sz w:val="20"/>
                           <w:szCs w:val="20"/>
                         </w:rPr>
-                        <w:t xml:space="preserve"> in an agile work</w:t>
-                      </w:r>
-                      <w:r>
-                        <w:rPr>
-                          <w:rFonts w:ascii="Rockwell Light" w:hAnsi="Rockwell Light" w:cs="Times New Roman"/>
-                          <w:sz w:val="20"/>
-                          <w:szCs w:val="20"/>
-                        </w:rPr>
-                        <w:t>-</w:t>
-                      </w:r>
-                      <w:r>
-                        <w:rPr>
-                          <w:rFonts w:ascii="Rockwell Light" w:hAnsi="Rockwell Light" w:cs="Times New Roman"/>
-                          <w:sz w:val="20"/>
-                          <w:szCs w:val="20"/>
-                        </w:rPr>
-                        <w:t>frame</w:t>
+                        <w:t xml:space="preserve"> in an agile work frame</w:t>
                       </w:r>
                       <w:r>
                         <w:rPr>
@@ -1682,23 +1618,7 @@
                           <w:sz w:val="20"/>
                           <w:szCs w:val="20"/>
                         </w:rPr>
-                        <w:t>scripts</w:t>
-                      </w:r>
-                      <w:r>
-                        <w:rPr>
-                          <w:rFonts w:ascii="Rockwell Light" w:hAnsi="Rockwell Light" w:cs="Times New Roman"/>
-                          <w:sz w:val="20"/>
-                          <w:szCs w:val="20"/>
-                        </w:rPr>
-                        <w:t>’</w:t>
-                      </w:r>
-                      <w:r>
-                        <w:rPr>
-                          <w:rFonts w:ascii="Rockwell Light" w:hAnsi="Rockwell Light" w:cs="Times New Roman"/>
-                          <w:sz w:val="20"/>
-                          <w:szCs w:val="20"/>
-                        </w:rPr>
-                        <w:t xml:space="preserve"> </w:t>
+                        <w:t xml:space="preserve">scripts </w:t>
                       </w:r>
                       <w:r>
                         <w:rPr>
@@ -1832,23 +1752,7 @@
                           <w:sz w:val="20"/>
                           <w:szCs w:val="20"/>
                         </w:rPr>
-                        <w:t xml:space="preserve"> on critical production issues in a cloud-based, industry</w:t>
-                      </w:r>
-                      <w:r>
-                        <w:rPr>
-                          <w:rFonts w:ascii="Rockwell Light" w:hAnsi="Rockwell Light" w:cs="Times New Roman"/>
-                          <w:sz w:val="20"/>
-                          <w:szCs w:val="20"/>
-                        </w:rPr>
-                        <w:t>-</w:t>
-                      </w:r>
-                      <w:r>
-                        <w:rPr>
-                          <w:rFonts w:ascii="Rockwell Light" w:hAnsi="Rockwell Light" w:cs="Times New Roman"/>
-                          <w:sz w:val="20"/>
-                          <w:szCs w:val="20"/>
-                        </w:rPr>
-                        <w:t xml:space="preserve">leading SaaS company.                                                                                                           - </w:t>
+                        <w:t xml:space="preserve"> on critical production issues in a cloud-based, industry leading SaaS company.                                                                                                           - </w:t>
                       </w:r>
                       <w:r>
                         <w:rPr>
@@ -2844,7 +2748,11 @@
           </mc:Choice>
           <mc:Fallback>
             <w:pict>
-              <v:shape w14:anchorId="0D955F19" id="_x0000_s1027" type="#_x0000_t202" style="position:absolute;margin-left:17.65pt;margin-top:86.5pt;width:203.65pt;height:663.4pt;z-index:251675648;visibility:visible;mso-wrap-style:square;mso-width-percent:0;mso-height-percent:0;mso-wrap-distance-left:9pt;mso-wrap-distance-top:3.6pt;mso-wrap-distance-right:9pt;mso-wrap-distance-bottom:3.6pt;mso-position-horizontal:absolute;mso-position-horizontal-relative:margin;mso-position-vertical:absolute;mso-position-vertical-relative:text;mso-width-percent:0;mso-height-percent:0;mso-width-relative:margin;mso-height-relative:margin;v-text-anchor:top" o:gfxdata="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" filled="f" stroked="f">
+              <v:shapetype w14:anchorId="0D955F19" id="_x0000_t202" coordsize="21600,21600" o:spt="202" path="m,l,21600r21600,l21600,xe">
+                <v:stroke joinstyle="miter"/>
+                <v:path gradientshapeok="t" o:connecttype="rect"/>
+              </v:shapetype>
+              <v:shape id="_x0000_s1027" type="#_x0000_t202" style="position:absolute;margin-left:17.65pt;margin-top:86.5pt;width:203.65pt;height:663.4pt;z-index:251675648;visibility:visible;mso-wrap-style:square;mso-width-percent:0;mso-height-percent:0;mso-wrap-distance-left:9pt;mso-wrap-distance-top:3.6pt;mso-wrap-distance-right:9pt;mso-wrap-distance-bottom:3.6pt;mso-position-horizontal:absolute;mso-position-horizontal-relative:margin;mso-position-vertical:absolute;mso-position-vertical-relative:text;mso-width-percent:0;mso-height-percent:0;mso-width-relative:margin;mso-height-relative:margin;v-text-anchor:top" o:gfxdata="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" filled="f" stroked="f">
                 <v:textbox>
                   <w:txbxContent>
                     <w:p>
@@ -4646,7 +4554,7 @@
         <v:path o:extrusionok="f" gradientshapeok="t" o:connecttype="rect"/>
         <o:lock v:ext="edit" aspectratio="t"/>
       </v:shapetype>
-      <v:shape id="_x0000_i1052" type="#_x0000_t75" style="width:409.55pt;height:409.55pt;flip:x;visibility:visible;mso-wrap-style:square" o:bullet="t">
+      <v:shape id="_x0000_i1048" type="#_x0000_t75" style="width:409.85pt;height:409.85pt;flip:x;visibility:visible;mso-wrap-style:square" o:bullet="t">
         <v:imagedata r:id="rId1" o:title=""/>
       </v:shape>
     </w:pict>

</xml_diff>

<commit_message>
Revert "changed kali linux to latex"
This reverts commit b4c68a3f26d8f26867b18841e9ec153c9500ffbe.
</commit_message>
<xml_diff>
--- a/Resume.docx
+++ b/Resume.docx
@@ -284,7 +284,31 @@
                               <w:rPr>
                                 <w:rFonts w:ascii="Rockwell Light" w:hAnsi="Rockwell Light" w:cs="Times New Roman"/>
                               </w:rPr>
-                              <w:t xml:space="preserve">Course Assistant                                          September 2020 - Present </w:t>
+                              <w:t xml:space="preserve">Course Assistant            </w:t>
+                            </w:r>
+                            <w:r>
+                              <w:rPr>
+                                <w:rFonts w:ascii="Rockwell Light" w:hAnsi="Rockwell Light" w:cs="Times New Roman"/>
+                              </w:rPr>
+                              <w:t xml:space="preserve">                       </w:t>
+                            </w:r>
+                            <w:r>
+                              <w:rPr>
+                                <w:rFonts w:ascii="Rockwell Light" w:hAnsi="Rockwell Light" w:cs="Times New Roman"/>
+                              </w:rPr>
+                              <w:t xml:space="preserve">       </w:t>
+                            </w:r>
+                            <w:r>
+                              <w:rPr>
+                                <w:rFonts w:ascii="Rockwell Light" w:hAnsi="Rockwell Light" w:cs="Times New Roman"/>
+                              </w:rPr>
+                              <w:t>September 2020</w:t>
+                            </w:r>
+                            <w:r>
+                              <w:rPr>
+                                <w:rFonts w:ascii="Rockwell Light" w:hAnsi="Rockwell Light" w:cs="Times New Roman"/>
+                              </w:rPr>
+                              <w:t xml:space="preserve"> - Present </w:t>
                             </w:r>
                             <w:r>
                               <w:rPr>
@@ -341,7 +365,15 @@
                                 <w:sz w:val="2"/>
                                 <w:szCs w:val="2"/>
                               </w:rPr>
-                              <w:t xml:space="preserve">                                                         </w:t>
+                              <w:t xml:space="preserve">                                                     </w:t>
+                            </w:r>
+                            <w:r>
+                              <w:rPr>
+                                <w:rFonts w:ascii="Rockwell Light" w:hAnsi="Rockwell Light" w:cs="Times New Roman"/>
+                                <w:sz w:val="2"/>
+                                <w:szCs w:val="2"/>
+                              </w:rPr>
+                              <w:t xml:space="preserve">    </w:t>
                             </w:r>
                           </w:p>
                           <w:p>
@@ -2059,7 +2091,7 @@
         <mc:AlternateContent>
           <mc:Choice Requires="wps">
             <w:drawing>
-              <wp:anchor distT="45720" distB="45720" distL="114300" distR="114300" simplePos="0" relativeHeight="251675648" behindDoc="0" locked="0" layoutInCell="1" allowOverlap="1" wp14:anchorId="0D955F19" wp14:editId="799E3DC2">
+              <wp:anchor distT="45720" distB="45720" distL="114300" distR="114300" simplePos="0" relativeHeight="251675648" behindDoc="0" locked="0" layoutInCell="1" allowOverlap="1" wp14:anchorId="0D955F19" wp14:editId="3FACEDBC">
                 <wp:simplePos x="0" y="0"/>
                 <wp:positionH relativeFrom="margin">
                   <wp:posOffset>224155</wp:posOffset>
@@ -2333,67 +2365,7 @@
                               <w:rPr>
                                 <w:rFonts w:ascii="Rockwell Light" w:hAnsi="Rockwell Light" w:cs="Times New Roman"/>
                               </w:rPr>
-                              <w:t>Visual Studios,</w:t>
-                            </w:r>
-                            <w:r>
-                              <w:rPr>
-                                <w:rFonts w:ascii="Rockwell Light" w:hAnsi="Rockwell Light" w:cs="Times New Roman"/>
-                                <w:noProof/>
-                              </w:rPr>
-                              <w:t xml:space="preserve"> </w:t>
-                            </w:r>
-                            <w:r>
-                              <w:rPr>
-                                <w:rFonts w:ascii="Rockwell Light" w:hAnsi="Rockwell Light" w:cs="Times New Roman"/>
-                                <w:noProof/>
-                              </w:rPr>
-                              <w:drawing>
-                                <wp:inline distT="0" distB="0" distL="0" distR="0" wp14:anchorId="7030A108" wp14:editId="6BD2BE08">
-                                  <wp:extent cx="253172" cy="100235"/>
-                                  <wp:effectExtent l="0" t="0" r="0" b="0"/>
-                                  <wp:docPr id="13" name="Picture 13" descr="A picture containing drawing&#10;&#10;Description automatically generated"/>
-                                  <wp:cNvGraphicFramePr>
-                                    <a:graphicFrameLocks xmlns:a="http://schemas.openxmlformats.org/drawingml/2006/main" noChangeAspect="1"/>
-                                  </wp:cNvGraphicFramePr>
-                                  <a:graphic xmlns:a="http://schemas.openxmlformats.org/drawingml/2006/main">
-                                    <a:graphicData uri="http://schemas.openxmlformats.org/drawingml/2006/picture">
-                                      <pic:pic xmlns:pic="http://schemas.openxmlformats.org/drawingml/2006/picture">
-                                        <pic:nvPicPr>
-                                          <pic:cNvPr id="13" name="Picture 13" descr="A picture containing drawing&#10;&#10;Description automatically generated"/>
-                                          <pic:cNvPicPr/>
-                                        </pic:nvPicPr>
-                                        <pic:blipFill>
-                                          <a:blip r:embed="rId8">
-                                            <a:extLst>
-                                              <a:ext uri="{28A0092B-C50C-407E-A947-70E740481C1C}">
-                                                <a14:useLocalDpi xmlns:a14="http://schemas.microsoft.com/office/drawing/2010/main" val="0"/>
-                                              </a:ext>
-                                            </a:extLst>
-                                          </a:blip>
-                                          <a:stretch>
-                                            <a:fillRect/>
-                                          </a:stretch>
-                                        </pic:blipFill>
-                                        <pic:spPr>
-                                          <a:xfrm>
-                                            <a:off x="0" y="0"/>
-                                            <a:ext cx="349484" cy="138366"/>
-                                          </a:xfrm>
-                                          <a:prstGeom prst="rect">
-                                            <a:avLst/>
-                                          </a:prstGeom>
-                                        </pic:spPr>
-                                      </pic:pic>
-                                    </a:graphicData>
-                                  </a:graphic>
-                                </wp:inline>
-                              </w:drawing>
-                            </w:r>
-                            <w:r>
-                              <w:rPr>
-                                <w:rFonts w:ascii="Rockwell Light" w:hAnsi="Rockwell Light" w:cs="Times New Roman"/>
-                              </w:rPr>
-                              <w:t xml:space="preserve">, </w:t>
+                              <w:t xml:space="preserve">Visual Studios, Kali Linux, </w:t>
                             </w:r>
                             <w:r>
                               <w:rPr>
@@ -2718,7 +2690,61 @@
                               <w:rPr>
                                 <w:rFonts w:ascii="Rockwell Light" w:hAnsi="Rockwell Light" w:cs="Times New Roman"/>
                               </w:rPr>
-                              <w:t xml:space="preserve">&amp; Hardware Architecture                                                               AI &amp; Machine Learning                                                 Software Verification &amp; Validation   Data Structures &amp; Algorithms </w:t>
+                              <w:t>&amp;</w:t>
+                            </w:r>
+                            <w:r>
+                              <w:rPr>
+                                <w:rFonts w:ascii="Rockwell Light" w:hAnsi="Rockwell Light" w:cs="Times New Roman"/>
+                              </w:rPr>
+                              <w:t xml:space="preserve"> Hardware Architecture                                                               </w:t>
+                            </w:r>
+                            <w:r>
+                              <w:rPr>
+                                <w:rFonts w:ascii="Rockwell Light" w:hAnsi="Rockwell Light" w:cs="Times New Roman"/>
+                              </w:rPr>
+                              <w:t>AI</w:t>
+                            </w:r>
+                            <w:r>
+                              <w:rPr>
+                                <w:rFonts w:ascii="Rockwell Light" w:hAnsi="Rockwell Light" w:cs="Times New Roman"/>
+                              </w:rPr>
+                              <w:t xml:space="preserve"> </w:t>
+                            </w:r>
+                            <w:r>
+                              <w:rPr>
+                                <w:rFonts w:ascii="Rockwell Light" w:hAnsi="Rockwell Light" w:cs="Times New Roman"/>
+                              </w:rPr>
+                              <w:t>&amp;</w:t>
+                            </w:r>
+                            <w:r>
+                              <w:rPr>
+                                <w:rFonts w:ascii="Rockwell Light" w:hAnsi="Rockwell Light" w:cs="Times New Roman"/>
+                              </w:rPr>
+                              <w:t xml:space="preserve"> Machine Learning                                                 Software Verification</w:t>
+                            </w:r>
+                            <w:r>
+                              <w:rPr>
+                                <w:rFonts w:ascii="Rockwell Light" w:hAnsi="Rockwell Light" w:cs="Times New Roman"/>
+                              </w:rPr>
+                              <w:t xml:space="preserve"> &amp;</w:t>
+                            </w:r>
+                            <w:r>
+                              <w:rPr>
+                                <w:rFonts w:ascii="Rockwell Light" w:hAnsi="Rockwell Light" w:cs="Times New Roman"/>
+                              </w:rPr>
+                              <w:t xml:space="preserve"> Validation   Data Structures</w:t>
+                            </w:r>
+                            <w:r>
+                              <w:rPr>
+                                <w:rFonts w:ascii="Rockwell Light" w:hAnsi="Rockwell Light" w:cs="Times New Roman"/>
+                              </w:rPr>
+                              <w:t xml:space="preserve"> &amp;</w:t>
+                            </w:r>
+                            <w:r>
+                              <w:rPr>
+                                <w:rFonts w:ascii="Rockwell Light" w:hAnsi="Rockwell Light" w:cs="Times New Roman"/>
+                              </w:rPr>
+                              <w:t xml:space="preserve"> Algorithms </w:t>
                             </w:r>
                           </w:p>
                           <w:p>
@@ -2748,11 +2774,7 @@
           </mc:Choice>
           <mc:Fallback>
             <w:pict>
-              <v:shapetype w14:anchorId="0D955F19" id="_x0000_t202" coordsize="21600,21600" o:spt="202" path="m,l,21600r21600,l21600,xe">
-                <v:stroke joinstyle="miter"/>
-                <v:path gradientshapeok="t" o:connecttype="rect"/>
-              </v:shapetype>
-              <v:shape id="_x0000_s1027" type="#_x0000_t202" style="position:absolute;margin-left:17.65pt;margin-top:86.5pt;width:203.65pt;height:663.4pt;z-index:251675648;visibility:visible;mso-wrap-style:square;mso-width-percent:0;mso-height-percent:0;mso-wrap-distance-left:9pt;mso-wrap-distance-top:3.6pt;mso-wrap-distance-right:9pt;mso-wrap-distance-bottom:3.6pt;mso-position-horizontal:absolute;mso-position-horizontal-relative:margin;mso-position-vertical:absolute;mso-position-vertical-relative:text;mso-width-percent:0;mso-height-percent:0;mso-width-relative:margin;mso-height-relative:margin;v-text-anchor:top" o:gfxdata="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" filled="f" stroked="f">
+              <v:shape w14:anchorId="0D955F19" id="_x0000_s1027" type="#_x0000_t202" style="position:absolute;margin-left:17.65pt;margin-top:86.5pt;width:203.65pt;height:663.4pt;z-index:251675648;visibility:visible;mso-wrap-style:square;mso-width-percent:0;mso-height-percent:0;mso-wrap-distance-left:9pt;mso-wrap-distance-top:3.6pt;mso-wrap-distance-right:9pt;mso-wrap-distance-bottom:3.6pt;mso-position-horizontal:absolute;mso-position-horizontal-relative:margin;mso-position-vertical:absolute;mso-position-vertical-relative:text;mso-width-percent:0;mso-height-percent:0;mso-width-relative:margin;mso-height-relative:margin;v-text-anchor:top" o:gfxdata="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" filled="f" stroked="f">
                 <v:textbox>
                   <w:txbxContent>
                     <w:p>
@@ -2990,67 +3012,7 @@
                         <w:rPr>
                           <w:rFonts w:ascii="Rockwell Light" w:hAnsi="Rockwell Light" w:cs="Times New Roman"/>
                         </w:rPr>
-                        <w:t>Visual Studios,</w:t>
-                      </w:r>
-                      <w:r>
-                        <w:rPr>
-                          <w:rFonts w:ascii="Rockwell Light" w:hAnsi="Rockwell Light" w:cs="Times New Roman"/>
-                          <w:noProof/>
-                        </w:rPr>
-                        <w:t xml:space="preserve"> </w:t>
-                      </w:r>
-                      <w:r>
-                        <w:rPr>
-                          <w:rFonts w:ascii="Rockwell Light" w:hAnsi="Rockwell Light" w:cs="Times New Roman"/>
-                          <w:noProof/>
-                        </w:rPr>
-                        <w:drawing>
-                          <wp:inline distT="0" distB="0" distL="0" distR="0" wp14:anchorId="7030A108" wp14:editId="6BD2BE08">
-                            <wp:extent cx="253172" cy="100235"/>
-                            <wp:effectExtent l="0" t="0" r="0" b="0"/>
-                            <wp:docPr id="13" name="Picture 13" descr="A picture containing drawing&#10;&#10;Description automatically generated"/>
-                            <wp:cNvGraphicFramePr>
-                              <a:graphicFrameLocks xmlns:a="http://schemas.openxmlformats.org/drawingml/2006/main" noChangeAspect="1"/>
-                            </wp:cNvGraphicFramePr>
-                            <a:graphic xmlns:a="http://schemas.openxmlformats.org/drawingml/2006/main">
-                              <a:graphicData uri="http://schemas.openxmlformats.org/drawingml/2006/picture">
-                                <pic:pic xmlns:pic="http://schemas.openxmlformats.org/drawingml/2006/picture">
-                                  <pic:nvPicPr>
-                                    <pic:cNvPr id="13" name="Picture 13" descr="A picture containing drawing&#10;&#10;Description automatically generated"/>
-                                    <pic:cNvPicPr/>
-                                  </pic:nvPicPr>
-                                  <pic:blipFill>
-                                    <a:blip r:embed="rId8">
-                                      <a:extLst>
-                                        <a:ext uri="{28A0092B-C50C-407E-A947-70E740481C1C}">
-                                          <a14:useLocalDpi xmlns:a14="http://schemas.microsoft.com/office/drawing/2010/main" val="0"/>
-                                        </a:ext>
-                                      </a:extLst>
-                                    </a:blip>
-                                    <a:stretch>
-                                      <a:fillRect/>
-                                    </a:stretch>
-                                  </pic:blipFill>
-                                  <pic:spPr>
-                                    <a:xfrm>
-                                      <a:off x="0" y="0"/>
-                                      <a:ext cx="349484" cy="138366"/>
-                                    </a:xfrm>
-                                    <a:prstGeom prst="rect">
-                                      <a:avLst/>
-                                    </a:prstGeom>
-                                  </pic:spPr>
-                                </pic:pic>
-                              </a:graphicData>
-                            </a:graphic>
-                          </wp:inline>
-                        </w:drawing>
-                      </w:r>
-                      <w:r>
-                        <w:rPr>
-                          <w:rFonts w:ascii="Rockwell Light" w:hAnsi="Rockwell Light" w:cs="Times New Roman"/>
-                        </w:rPr>
-                        <w:t xml:space="preserve">, </w:t>
+                        <w:t xml:space="preserve">Visual Studios, Kali Linux, </w:t>
                       </w:r>
                       <w:r>
                         <w:rPr>
@@ -3375,7 +3337,61 @@
                         <w:rPr>
                           <w:rFonts w:ascii="Rockwell Light" w:hAnsi="Rockwell Light" w:cs="Times New Roman"/>
                         </w:rPr>
-                        <w:t xml:space="preserve">&amp; Hardware Architecture                                                               AI &amp; Machine Learning                                                 Software Verification &amp; Validation   Data Structures &amp; Algorithms </w:t>
+                        <w:t>&amp;</w:t>
+                      </w:r>
+                      <w:r>
+                        <w:rPr>
+                          <w:rFonts w:ascii="Rockwell Light" w:hAnsi="Rockwell Light" w:cs="Times New Roman"/>
+                        </w:rPr>
+                        <w:t xml:space="preserve"> Hardware Architecture                                                               </w:t>
+                      </w:r>
+                      <w:r>
+                        <w:rPr>
+                          <w:rFonts w:ascii="Rockwell Light" w:hAnsi="Rockwell Light" w:cs="Times New Roman"/>
+                        </w:rPr>
+                        <w:t>AI</w:t>
+                      </w:r>
+                      <w:r>
+                        <w:rPr>
+                          <w:rFonts w:ascii="Rockwell Light" w:hAnsi="Rockwell Light" w:cs="Times New Roman"/>
+                        </w:rPr>
+                        <w:t xml:space="preserve"> </w:t>
+                      </w:r>
+                      <w:r>
+                        <w:rPr>
+                          <w:rFonts w:ascii="Rockwell Light" w:hAnsi="Rockwell Light" w:cs="Times New Roman"/>
+                        </w:rPr>
+                        <w:t>&amp;</w:t>
+                      </w:r>
+                      <w:r>
+                        <w:rPr>
+                          <w:rFonts w:ascii="Rockwell Light" w:hAnsi="Rockwell Light" w:cs="Times New Roman"/>
+                        </w:rPr>
+                        <w:t xml:space="preserve"> Machine Learning                                                 Software Verification</w:t>
+                      </w:r>
+                      <w:r>
+                        <w:rPr>
+                          <w:rFonts w:ascii="Rockwell Light" w:hAnsi="Rockwell Light" w:cs="Times New Roman"/>
+                        </w:rPr>
+                        <w:t xml:space="preserve"> &amp;</w:t>
+                      </w:r>
+                      <w:r>
+                        <w:rPr>
+                          <w:rFonts w:ascii="Rockwell Light" w:hAnsi="Rockwell Light" w:cs="Times New Roman"/>
+                        </w:rPr>
+                        <w:t xml:space="preserve"> Validation   Data Structures</w:t>
+                      </w:r>
+                      <w:r>
+                        <w:rPr>
+                          <w:rFonts w:ascii="Rockwell Light" w:hAnsi="Rockwell Light" w:cs="Times New Roman"/>
+                        </w:rPr>
+                        <w:t xml:space="preserve"> &amp;</w:t>
+                      </w:r>
+                      <w:r>
+                        <w:rPr>
+                          <w:rFonts w:ascii="Rockwell Light" w:hAnsi="Rockwell Light" w:cs="Times New Roman"/>
+                        </w:rPr>
+                        <w:t xml:space="preserve"> Algorithms </w:t>
                       </w:r>
                     </w:p>
                     <w:p>
@@ -4106,7 +4122,7 @@
                     </pic:cNvPicPr>
                   </pic:nvPicPr>
                   <pic:blipFill>
-                    <a:blip r:embed="rId9" cstate="print">
+                    <a:blip r:embed="rId8" cstate="print">
                       <a:extLst>
                         <a:ext uri="{28A0092B-C50C-407E-A947-70E740481C1C}">
                           <a14:useLocalDpi xmlns:a14="http://schemas.microsoft.com/office/drawing/2010/main" val="0"/>
@@ -4178,7 +4194,7 @@
                     </pic:cNvPicPr>
                   </pic:nvPicPr>
                   <pic:blipFill>
-                    <a:blip r:embed="rId10" cstate="print">
+                    <a:blip r:embed="rId9" cstate="print">
                       <a:extLst>
                         <a:ext uri="{28A0092B-C50C-407E-A947-70E740481C1C}">
                           <a14:useLocalDpi xmlns:a14="http://schemas.microsoft.com/office/drawing/2010/main" val="0"/>
@@ -4254,7 +4270,7 @@
                     </pic:cNvPicPr>
                   </pic:nvPicPr>
                   <pic:blipFill>
-                    <a:blip r:embed="rId11" cstate="print">
+                    <a:blip r:embed="rId10" cstate="print">
                       <a:extLst>
                         <a:ext uri="{28A0092B-C50C-407E-A947-70E740481C1C}">
                           <a14:useLocalDpi xmlns:a14="http://schemas.microsoft.com/office/drawing/2010/main" val="0"/>
@@ -4329,7 +4345,7 @@
                     </pic:cNvPicPr>
                   </pic:nvPicPr>
                   <pic:blipFill>
-                    <a:blip r:embed="rId12" cstate="print">
+                    <a:blip r:embed="rId11" cstate="print">
                       <a:extLst>
                         <a:ext uri="{28A0092B-C50C-407E-A947-70E740481C1C}">
                           <a14:useLocalDpi xmlns:a14="http://schemas.microsoft.com/office/drawing/2010/main" val="0"/>
@@ -4404,7 +4420,7 @@
                     </pic:cNvPicPr>
                   </pic:nvPicPr>
                   <pic:blipFill>
-                    <a:blip r:embed="rId13" cstate="print">
+                    <a:blip r:embed="rId12" cstate="print">
                       <a:extLst>
                         <a:ext uri="{28A0092B-C50C-407E-A947-70E740481C1C}">
                           <a14:useLocalDpi xmlns:a14="http://schemas.microsoft.com/office/drawing/2010/main" val="0"/>
@@ -4453,7 +4469,7 @@
       </w:r>
     </w:p>
     <w:sectPr>
-      <w:headerReference w:type="default" r:id="rId14"/>
+      <w:headerReference w:type="default" r:id="rId13"/>
       <w:pgSz w:w="12240" w:h="15840"/>
       <w:pgMar w:top="245" w:right="245" w:bottom="245" w:left="245" w:header="0" w:footer="0" w:gutter="0"/>
       <w:cols w:space="720"/>
@@ -4554,7 +4570,7 @@
         <v:path o:extrusionok="f" gradientshapeok="t" o:connecttype="rect"/>
         <o:lock v:ext="edit" aspectratio="t"/>
       </v:shapetype>
-      <v:shape id="_x0000_i1048" type="#_x0000_t75" style="width:409.85pt;height:409.85pt;flip:x;visibility:visible;mso-wrap-style:square" o:bullet="t">
+      <v:shape id="_x0000_i1093" type="#_x0000_t75" style="width:409.55pt;height:409.55pt;flip:x;visibility:visible;mso-wrap-style:square" o:bullet="t">
         <v:imagedata r:id="rId1" o:title=""/>
       </v:shape>
     </w:pict>

</xml_diff>

<commit_message>
Revert "Revert "changed kali linux to latex""
This reverts commit 596518ea53183f3cb60622d789210a807d2d0259.
</commit_message>
<xml_diff>
--- a/Resume.docx
+++ b/Resume.docx
@@ -284,31 +284,7 @@
                               <w:rPr>
                                 <w:rFonts w:ascii="Rockwell Light" w:hAnsi="Rockwell Light" w:cs="Times New Roman"/>
                               </w:rPr>
-                              <w:t xml:space="preserve">Course Assistant            </w:t>
-                            </w:r>
-                            <w:r>
-                              <w:rPr>
-                                <w:rFonts w:ascii="Rockwell Light" w:hAnsi="Rockwell Light" w:cs="Times New Roman"/>
-                              </w:rPr>
-                              <w:t xml:space="preserve">                       </w:t>
-                            </w:r>
-                            <w:r>
-                              <w:rPr>
-                                <w:rFonts w:ascii="Rockwell Light" w:hAnsi="Rockwell Light" w:cs="Times New Roman"/>
-                              </w:rPr>
-                              <w:t xml:space="preserve">       </w:t>
-                            </w:r>
-                            <w:r>
-                              <w:rPr>
-                                <w:rFonts w:ascii="Rockwell Light" w:hAnsi="Rockwell Light" w:cs="Times New Roman"/>
-                              </w:rPr>
-                              <w:t>September 2020</w:t>
-                            </w:r>
-                            <w:r>
-                              <w:rPr>
-                                <w:rFonts w:ascii="Rockwell Light" w:hAnsi="Rockwell Light" w:cs="Times New Roman"/>
-                              </w:rPr>
-                              <w:t xml:space="preserve"> - Present </w:t>
+                              <w:t xml:space="preserve">Course Assistant                                          September 2020 - Present </w:t>
                             </w:r>
                             <w:r>
                               <w:rPr>
@@ -365,15 +341,7 @@
                                 <w:sz w:val="2"/>
                                 <w:szCs w:val="2"/>
                               </w:rPr>
-                              <w:t xml:space="preserve">                                                     </w:t>
-                            </w:r>
-                            <w:r>
-                              <w:rPr>
-                                <w:rFonts w:ascii="Rockwell Light" w:hAnsi="Rockwell Light" w:cs="Times New Roman"/>
-                                <w:sz w:val="2"/>
-                                <w:szCs w:val="2"/>
-                              </w:rPr>
-                              <w:t xml:space="preserve">    </w:t>
+                              <w:t xml:space="preserve">                                                         </w:t>
                             </w:r>
                           </w:p>
                           <w:p>
@@ -2091,7 +2059,7 @@
         <mc:AlternateContent>
           <mc:Choice Requires="wps">
             <w:drawing>
-              <wp:anchor distT="45720" distB="45720" distL="114300" distR="114300" simplePos="0" relativeHeight="251675648" behindDoc="0" locked="0" layoutInCell="1" allowOverlap="1" wp14:anchorId="0D955F19" wp14:editId="3FACEDBC">
+              <wp:anchor distT="45720" distB="45720" distL="114300" distR="114300" simplePos="0" relativeHeight="251675648" behindDoc="0" locked="0" layoutInCell="1" allowOverlap="1" wp14:anchorId="0D955F19" wp14:editId="799E3DC2">
                 <wp:simplePos x="0" y="0"/>
                 <wp:positionH relativeFrom="margin">
                   <wp:posOffset>224155</wp:posOffset>
@@ -2365,7 +2333,67 @@
                               <w:rPr>
                                 <w:rFonts w:ascii="Rockwell Light" w:hAnsi="Rockwell Light" w:cs="Times New Roman"/>
                               </w:rPr>
-                              <w:t xml:space="preserve">Visual Studios, Kali Linux, </w:t>
+                              <w:t>Visual Studios,</w:t>
+                            </w:r>
+                            <w:r>
+                              <w:rPr>
+                                <w:rFonts w:ascii="Rockwell Light" w:hAnsi="Rockwell Light" w:cs="Times New Roman"/>
+                                <w:noProof/>
+                              </w:rPr>
+                              <w:t xml:space="preserve"> </w:t>
+                            </w:r>
+                            <w:r>
+                              <w:rPr>
+                                <w:rFonts w:ascii="Rockwell Light" w:hAnsi="Rockwell Light" w:cs="Times New Roman"/>
+                                <w:noProof/>
+                              </w:rPr>
+                              <w:drawing>
+                                <wp:inline distT="0" distB="0" distL="0" distR="0" wp14:anchorId="7030A108" wp14:editId="6BD2BE08">
+                                  <wp:extent cx="253172" cy="100235"/>
+                                  <wp:effectExtent l="0" t="0" r="0" b="0"/>
+                                  <wp:docPr id="13" name="Picture 13" descr="A picture containing drawing&#10;&#10;Description automatically generated"/>
+                                  <wp:cNvGraphicFramePr>
+                                    <a:graphicFrameLocks xmlns:a="http://schemas.openxmlformats.org/drawingml/2006/main" noChangeAspect="1"/>
+                                  </wp:cNvGraphicFramePr>
+                                  <a:graphic xmlns:a="http://schemas.openxmlformats.org/drawingml/2006/main">
+                                    <a:graphicData uri="http://schemas.openxmlformats.org/drawingml/2006/picture">
+                                      <pic:pic xmlns:pic="http://schemas.openxmlformats.org/drawingml/2006/picture">
+                                        <pic:nvPicPr>
+                                          <pic:cNvPr id="13" name="Picture 13" descr="A picture containing drawing&#10;&#10;Description automatically generated"/>
+                                          <pic:cNvPicPr/>
+                                        </pic:nvPicPr>
+                                        <pic:blipFill>
+                                          <a:blip r:embed="rId8">
+                                            <a:extLst>
+                                              <a:ext uri="{28A0092B-C50C-407E-A947-70E740481C1C}">
+                                                <a14:useLocalDpi xmlns:a14="http://schemas.microsoft.com/office/drawing/2010/main" val="0"/>
+                                              </a:ext>
+                                            </a:extLst>
+                                          </a:blip>
+                                          <a:stretch>
+                                            <a:fillRect/>
+                                          </a:stretch>
+                                        </pic:blipFill>
+                                        <pic:spPr>
+                                          <a:xfrm>
+                                            <a:off x="0" y="0"/>
+                                            <a:ext cx="349484" cy="138366"/>
+                                          </a:xfrm>
+                                          <a:prstGeom prst="rect">
+                                            <a:avLst/>
+                                          </a:prstGeom>
+                                        </pic:spPr>
+                                      </pic:pic>
+                                    </a:graphicData>
+                                  </a:graphic>
+                                </wp:inline>
+                              </w:drawing>
+                            </w:r>
+                            <w:r>
+                              <w:rPr>
+                                <w:rFonts w:ascii="Rockwell Light" w:hAnsi="Rockwell Light" w:cs="Times New Roman"/>
+                              </w:rPr>
+                              <w:t xml:space="preserve">, </w:t>
                             </w:r>
                             <w:r>
                               <w:rPr>
@@ -2690,61 +2718,7 @@
                               <w:rPr>
                                 <w:rFonts w:ascii="Rockwell Light" w:hAnsi="Rockwell Light" w:cs="Times New Roman"/>
                               </w:rPr>
-                              <w:t>&amp;</w:t>
-                            </w:r>
-                            <w:r>
-                              <w:rPr>
-                                <w:rFonts w:ascii="Rockwell Light" w:hAnsi="Rockwell Light" w:cs="Times New Roman"/>
-                              </w:rPr>
-                              <w:t xml:space="preserve"> Hardware Architecture                                                               </w:t>
-                            </w:r>
-                            <w:r>
-                              <w:rPr>
-                                <w:rFonts w:ascii="Rockwell Light" w:hAnsi="Rockwell Light" w:cs="Times New Roman"/>
-                              </w:rPr>
-                              <w:t>AI</w:t>
-                            </w:r>
-                            <w:r>
-                              <w:rPr>
-                                <w:rFonts w:ascii="Rockwell Light" w:hAnsi="Rockwell Light" w:cs="Times New Roman"/>
-                              </w:rPr>
-                              <w:t xml:space="preserve"> </w:t>
-                            </w:r>
-                            <w:r>
-                              <w:rPr>
-                                <w:rFonts w:ascii="Rockwell Light" w:hAnsi="Rockwell Light" w:cs="Times New Roman"/>
-                              </w:rPr>
-                              <w:t>&amp;</w:t>
-                            </w:r>
-                            <w:r>
-                              <w:rPr>
-                                <w:rFonts w:ascii="Rockwell Light" w:hAnsi="Rockwell Light" w:cs="Times New Roman"/>
-                              </w:rPr>
-                              <w:t xml:space="preserve"> Machine Learning                                                 Software Verification</w:t>
-                            </w:r>
-                            <w:r>
-                              <w:rPr>
-                                <w:rFonts w:ascii="Rockwell Light" w:hAnsi="Rockwell Light" w:cs="Times New Roman"/>
-                              </w:rPr>
-                              <w:t xml:space="preserve"> &amp;</w:t>
-                            </w:r>
-                            <w:r>
-                              <w:rPr>
-                                <w:rFonts w:ascii="Rockwell Light" w:hAnsi="Rockwell Light" w:cs="Times New Roman"/>
-                              </w:rPr>
-                              <w:t xml:space="preserve"> Validation   Data Structures</w:t>
-                            </w:r>
-                            <w:r>
-                              <w:rPr>
-                                <w:rFonts w:ascii="Rockwell Light" w:hAnsi="Rockwell Light" w:cs="Times New Roman"/>
-                              </w:rPr>
-                              <w:t xml:space="preserve"> &amp;</w:t>
-                            </w:r>
-                            <w:r>
-                              <w:rPr>
-                                <w:rFonts w:ascii="Rockwell Light" w:hAnsi="Rockwell Light" w:cs="Times New Roman"/>
-                              </w:rPr>
-                              <w:t xml:space="preserve"> Algorithms </w:t>
+                              <w:t xml:space="preserve">&amp; Hardware Architecture                                                               AI &amp; Machine Learning                                                 Software Verification &amp; Validation   Data Structures &amp; Algorithms </w:t>
                             </w:r>
                           </w:p>
                           <w:p>
@@ -2774,7 +2748,11 @@
           </mc:Choice>
           <mc:Fallback>
             <w:pict>
-              <v:shape w14:anchorId="0D955F19" id="_x0000_s1027" type="#_x0000_t202" style="position:absolute;margin-left:17.65pt;margin-top:86.5pt;width:203.65pt;height:663.4pt;z-index:251675648;visibility:visible;mso-wrap-style:square;mso-width-percent:0;mso-height-percent:0;mso-wrap-distance-left:9pt;mso-wrap-distance-top:3.6pt;mso-wrap-distance-right:9pt;mso-wrap-distance-bottom:3.6pt;mso-position-horizontal:absolute;mso-position-horizontal-relative:margin;mso-position-vertical:absolute;mso-position-vertical-relative:text;mso-width-percent:0;mso-height-percent:0;mso-width-relative:margin;mso-height-relative:margin;v-text-anchor:top" o:gfxdata="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" filled="f" stroked="f">
+              <v:shapetype w14:anchorId="0D955F19" id="_x0000_t202" coordsize="21600,21600" o:spt="202" path="m,l,21600r21600,l21600,xe">
+                <v:stroke joinstyle="miter"/>
+                <v:path gradientshapeok="t" o:connecttype="rect"/>
+              </v:shapetype>
+              <v:shape id="_x0000_s1027" type="#_x0000_t202" style="position:absolute;margin-left:17.65pt;margin-top:86.5pt;width:203.65pt;height:663.4pt;z-index:251675648;visibility:visible;mso-wrap-style:square;mso-width-percent:0;mso-height-percent:0;mso-wrap-distance-left:9pt;mso-wrap-distance-top:3.6pt;mso-wrap-distance-right:9pt;mso-wrap-distance-bottom:3.6pt;mso-position-horizontal:absolute;mso-position-horizontal-relative:margin;mso-position-vertical:absolute;mso-position-vertical-relative:text;mso-width-percent:0;mso-height-percent:0;mso-width-relative:margin;mso-height-relative:margin;v-text-anchor:top" o:gfxdata="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" filled="f" stroked="f">
                 <v:textbox>
                   <w:txbxContent>
                     <w:p>
@@ -3012,7 +2990,67 @@
                         <w:rPr>
                           <w:rFonts w:ascii="Rockwell Light" w:hAnsi="Rockwell Light" w:cs="Times New Roman"/>
                         </w:rPr>
-                        <w:t xml:space="preserve">Visual Studios, Kali Linux, </w:t>
+                        <w:t>Visual Studios,</w:t>
+                      </w:r>
+                      <w:r>
+                        <w:rPr>
+                          <w:rFonts w:ascii="Rockwell Light" w:hAnsi="Rockwell Light" w:cs="Times New Roman"/>
+                          <w:noProof/>
+                        </w:rPr>
+                        <w:t xml:space="preserve"> </w:t>
+                      </w:r>
+                      <w:r>
+                        <w:rPr>
+                          <w:rFonts w:ascii="Rockwell Light" w:hAnsi="Rockwell Light" w:cs="Times New Roman"/>
+                          <w:noProof/>
+                        </w:rPr>
+                        <w:drawing>
+                          <wp:inline distT="0" distB="0" distL="0" distR="0" wp14:anchorId="7030A108" wp14:editId="6BD2BE08">
+                            <wp:extent cx="253172" cy="100235"/>
+                            <wp:effectExtent l="0" t="0" r="0" b="0"/>
+                            <wp:docPr id="13" name="Picture 13" descr="A picture containing drawing&#10;&#10;Description automatically generated"/>
+                            <wp:cNvGraphicFramePr>
+                              <a:graphicFrameLocks xmlns:a="http://schemas.openxmlformats.org/drawingml/2006/main" noChangeAspect="1"/>
+                            </wp:cNvGraphicFramePr>
+                            <a:graphic xmlns:a="http://schemas.openxmlformats.org/drawingml/2006/main">
+                              <a:graphicData uri="http://schemas.openxmlformats.org/drawingml/2006/picture">
+                                <pic:pic xmlns:pic="http://schemas.openxmlformats.org/drawingml/2006/picture">
+                                  <pic:nvPicPr>
+                                    <pic:cNvPr id="13" name="Picture 13" descr="A picture containing drawing&#10;&#10;Description automatically generated"/>
+                                    <pic:cNvPicPr/>
+                                  </pic:nvPicPr>
+                                  <pic:blipFill>
+                                    <a:blip r:embed="rId8">
+                                      <a:extLst>
+                                        <a:ext uri="{28A0092B-C50C-407E-A947-70E740481C1C}">
+                                          <a14:useLocalDpi xmlns:a14="http://schemas.microsoft.com/office/drawing/2010/main" val="0"/>
+                                        </a:ext>
+                                      </a:extLst>
+                                    </a:blip>
+                                    <a:stretch>
+                                      <a:fillRect/>
+                                    </a:stretch>
+                                  </pic:blipFill>
+                                  <pic:spPr>
+                                    <a:xfrm>
+                                      <a:off x="0" y="0"/>
+                                      <a:ext cx="349484" cy="138366"/>
+                                    </a:xfrm>
+                                    <a:prstGeom prst="rect">
+                                      <a:avLst/>
+                                    </a:prstGeom>
+                                  </pic:spPr>
+                                </pic:pic>
+                              </a:graphicData>
+                            </a:graphic>
+                          </wp:inline>
+                        </w:drawing>
+                      </w:r>
+                      <w:r>
+                        <w:rPr>
+                          <w:rFonts w:ascii="Rockwell Light" w:hAnsi="Rockwell Light" w:cs="Times New Roman"/>
+                        </w:rPr>
+                        <w:t xml:space="preserve">, </w:t>
                       </w:r>
                       <w:r>
                         <w:rPr>
@@ -3337,61 +3375,7 @@
                         <w:rPr>
                           <w:rFonts w:ascii="Rockwell Light" w:hAnsi="Rockwell Light" w:cs="Times New Roman"/>
                         </w:rPr>
-                        <w:t>&amp;</w:t>
-                      </w:r>
-                      <w:r>
-                        <w:rPr>
-                          <w:rFonts w:ascii="Rockwell Light" w:hAnsi="Rockwell Light" w:cs="Times New Roman"/>
-                        </w:rPr>
-                        <w:t xml:space="preserve"> Hardware Architecture                                                               </w:t>
-                      </w:r>
-                      <w:r>
-                        <w:rPr>
-                          <w:rFonts w:ascii="Rockwell Light" w:hAnsi="Rockwell Light" w:cs="Times New Roman"/>
-                        </w:rPr>
-                        <w:t>AI</w:t>
-                      </w:r>
-                      <w:r>
-                        <w:rPr>
-                          <w:rFonts w:ascii="Rockwell Light" w:hAnsi="Rockwell Light" w:cs="Times New Roman"/>
-                        </w:rPr>
-                        <w:t xml:space="preserve"> </w:t>
-                      </w:r>
-                      <w:r>
-                        <w:rPr>
-                          <w:rFonts w:ascii="Rockwell Light" w:hAnsi="Rockwell Light" w:cs="Times New Roman"/>
-                        </w:rPr>
-                        <w:t>&amp;</w:t>
-                      </w:r>
-                      <w:r>
-                        <w:rPr>
-                          <w:rFonts w:ascii="Rockwell Light" w:hAnsi="Rockwell Light" w:cs="Times New Roman"/>
-                        </w:rPr>
-                        <w:t xml:space="preserve"> Machine Learning                                                 Software Verification</w:t>
-                      </w:r>
-                      <w:r>
-                        <w:rPr>
-                          <w:rFonts w:ascii="Rockwell Light" w:hAnsi="Rockwell Light" w:cs="Times New Roman"/>
-                        </w:rPr>
-                        <w:t xml:space="preserve"> &amp;</w:t>
-                      </w:r>
-                      <w:r>
-                        <w:rPr>
-                          <w:rFonts w:ascii="Rockwell Light" w:hAnsi="Rockwell Light" w:cs="Times New Roman"/>
-                        </w:rPr>
-                        <w:t xml:space="preserve"> Validation   Data Structures</w:t>
-                      </w:r>
-                      <w:r>
-                        <w:rPr>
-                          <w:rFonts w:ascii="Rockwell Light" w:hAnsi="Rockwell Light" w:cs="Times New Roman"/>
-                        </w:rPr>
-                        <w:t xml:space="preserve"> &amp;</w:t>
-                      </w:r>
-                      <w:r>
-                        <w:rPr>
-                          <w:rFonts w:ascii="Rockwell Light" w:hAnsi="Rockwell Light" w:cs="Times New Roman"/>
-                        </w:rPr>
-                        <w:t xml:space="preserve"> Algorithms </w:t>
+                        <w:t xml:space="preserve">&amp; Hardware Architecture                                                               AI &amp; Machine Learning                                                 Software Verification &amp; Validation   Data Structures &amp; Algorithms </w:t>
                       </w:r>
                     </w:p>
                     <w:p>
@@ -4122,7 +4106,7 @@
                     </pic:cNvPicPr>
                   </pic:nvPicPr>
                   <pic:blipFill>
-                    <a:blip r:embed="rId8" cstate="print">
+                    <a:blip r:embed="rId9" cstate="print">
                       <a:extLst>
                         <a:ext uri="{28A0092B-C50C-407E-A947-70E740481C1C}">
                           <a14:useLocalDpi xmlns:a14="http://schemas.microsoft.com/office/drawing/2010/main" val="0"/>
@@ -4194,7 +4178,7 @@
                     </pic:cNvPicPr>
                   </pic:nvPicPr>
                   <pic:blipFill>
-                    <a:blip r:embed="rId9" cstate="print">
+                    <a:blip r:embed="rId10" cstate="print">
                       <a:extLst>
                         <a:ext uri="{28A0092B-C50C-407E-A947-70E740481C1C}">
                           <a14:useLocalDpi xmlns:a14="http://schemas.microsoft.com/office/drawing/2010/main" val="0"/>
@@ -4270,7 +4254,7 @@
                     </pic:cNvPicPr>
                   </pic:nvPicPr>
                   <pic:blipFill>
-                    <a:blip r:embed="rId10" cstate="print">
+                    <a:blip r:embed="rId11" cstate="print">
                       <a:extLst>
                         <a:ext uri="{28A0092B-C50C-407E-A947-70E740481C1C}">
                           <a14:useLocalDpi xmlns:a14="http://schemas.microsoft.com/office/drawing/2010/main" val="0"/>
@@ -4345,7 +4329,7 @@
                     </pic:cNvPicPr>
                   </pic:nvPicPr>
                   <pic:blipFill>
-                    <a:blip r:embed="rId11" cstate="print">
+                    <a:blip r:embed="rId12" cstate="print">
                       <a:extLst>
                         <a:ext uri="{28A0092B-C50C-407E-A947-70E740481C1C}">
                           <a14:useLocalDpi xmlns:a14="http://schemas.microsoft.com/office/drawing/2010/main" val="0"/>
@@ -4420,7 +4404,7 @@
                     </pic:cNvPicPr>
                   </pic:nvPicPr>
                   <pic:blipFill>
-                    <a:blip r:embed="rId12" cstate="print">
+                    <a:blip r:embed="rId13" cstate="print">
                       <a:extLst>
                         <a:ext uri="{28A0092B-C50C-407E-A947-70E740481C1C}">
                           <a14:useLocalDpi xmlns:a14="http://schemas.microsoft.com/office/drawing/2010/main" val="0"/>
@@ -4469,7 +4453,7 @@
       </w:r>
     </w:p>
     <w:sectPr>
-      <w:headerReference w:type="default" r:id="rId13"/>
+      <w:headerReference w:type="default" r:id="rId14"/>
       <w:pgSz w:w="12240" w:h="15840"/>
       <w:pgMar w:top="245" w:right="245" w:bottom="245" w:left="245" w:header="0" w:footer="0" w:gutter="0"/>
       <w:cols w:space="720"/>
@@ -4570,7 +4554,7 @@
         <v:path o:extrusionok="f" gradientshapeok="t" o:connecttype="rect"/>
         <o:lock v:ext="edit" aspectratio="t"/>
       </v:shapetype>
-      <v:shape id="_x0000_i1093" type="#_x0000_t75" style="width:409.55pt;height:409.55pt;flip:x;visibility:visible;mso-wrap-style:square" o:bullet="t">
+      <v:shape id="_x0000_i1048" type="#_x0000_t75" style="width:409.85pt;height:409.85pt;flip:x;visibility:visible;mso-wrap-style:square" o:bullet="t">
         <v:imagedata r:id="rId1" o:title=""/>
       </v:shape>
     </w:pict>

</xml_diff>

<commit_message>
Revert "Revert "fixed some grammar issues""
This reverts commit 26f802f1eadfbc735b439cee88eabe9dd62178d8.
</commit_message>
<xml_diff>
--- a/Resume.docx
+++ b/Resume.docx
@@ -433,7 +433,23 @@
                                 <w:sz w:val="20"/>
                                 <w:szCs w:val="20"/>
                               </w:rPr>
-                              <w:t>erification tests for 1830 High Speed Optics</w:t>
+                              <w:t>erification tests for 1830 High</w:t>
+                            </w:r>
+                            <w:r>
+                              <w:rPr>
+                                <w:rFonts w:ascii="Rockwell Light" w:hAnsi="Rockwell Light" w:cs="Times New Roman"/>
+                                <w:sz w:val="20"/>
+                                <w:szCs w:val="20"/>
+                              </w:rPr>
+                              <w:t>-</w:t>
+                            </w:r>
+                            <w:r>
+                              <w:rPr>
+                                <w:rFonts w:ascii="Rockwell Light" w:hAnsi="Rockwell Light" w:cs="Times New Roman"/>
+                                <w:sz w:val="20"/>
+                                <w:szCs w:val="20"/>
+                              </w:rPr>
+                              <w:t>Speed Optics</w:t>
                             </w:r>
                             <w:r>
                               <w:rPr>
@@ -481,7 +497,23 @@
                                 <w:sz w:val="20"/>
                                 <w:szCs w:val="20"/>
                               </w:rPr>
-                              <w:t xml:space="preserve"> in an agile work frame</w:t>
+                              <w:t xml:space="preserve"> in an agile work</w:t>
+                            </w:r>
+                            <w:r>
+                              <w:rPr>
+                                <w:rFonts w:ascii="Rockwell Light" w:hAnsi="Rockwell Light" w:cs="Times New Roman"/>
+                                <w:sz w:val="20"/>
+                                <w:szCs w:val="20"/>
+                              </w:rPr>
+                              <w:t>-</w:t>
+                            </w:r>
+                            <w:r>
+                              <w:rPr>
+                                <w:rFonts w:ascii="Rockwell Light" w:hAnsi="Rockwell Light" w:cs="Times New Roman"/>
+                                <w:sz w:val="20"/>
+                                <w:szCs w:val="20"/>
+                              </w:rPr>
+                              <w:t>frame</w:t>
                             </w:r>
                             <w:r>
                               <w:rPr>
@@ -601,7 +633,23 @@
                                 <w:sz w:val="20"/>
                                 <w:szCs w:val="20"/>
                               </w:rPr>
-                              <w:t xml:space="preserve">scripts </w:t>
+                              <w:t>scripts</w:t>
+                            </w:r>
+                            <w:r>
+                              <w:rPr>
+                                <w:rFonts w:ascii="Rockwell Light" w:hAnsi="Rockwell Light" w:cs="Times New Roman"/>
+                                <w:sz w:val="20"/>
+                                <w:szCs w:val="20"/>
+                              </w:rPr>
+                              <w:t>’</w:t>
+                            </w:r>
+                            <w:r>
+                              <w:rPr>
+                                <w:rFonts w:ascii="Rockwell Light" w:hAnsi="Rockwell Light" w:cs="Times New Roman"/>
+                                <w:sz w:val="20"/>
+                                <w:szCs w:val="20"/>
+                              </w:rPr>
+                              <w:t xml:space="preserve"> </w:t>
                             </w:r>
                             <w:r>
                               <w:rPr>
@@ -735,7 +783,23 @@
                                 <w:sz w:val="20"/>
                                 <w:szCs w:val="20"/>
                               </w:rPr>
-                              <w:t xml:space="preserve"> on critical production issues in a cloud-based, industry leading SaaS company.                                                                                                           - </w:t>
+                              <w:t xml:space="preserve"> on critical production issues in a cloud-based, industry</w:t>
+                            </w:r>
+                            <w:r>
+                              <w:rPr>
+                                <w:rFonts w:ascii="Rockwell Light" w:hAnsi="Rockwell Light" w:cs="Times New Roman"/>
+                                <w:sz w:val="20"/>
+                                <w:szCs w:val="20"/>
+                              </w:rPr>
+                              <w:t>-</w:t>
+                            </w:r>
+                            <w:r>
+                              <w:rPr>
+                                <w:rFonts w:ascii="Rockwell Light" w:hAnsi="Rockwell Light" w:cs="Times New Roman"/>
+                                <w:sz w:val="20"/>
+                                <w:szCs w:val="20"/>
+                              </w:rPr>
+                              <w:t xml:space="preserve">leading SaaS company.                                                                                                           - </w:t>
                             </w:r>
                             <w:r>
                               <w:rPr>
@@ -1269,31 +1333,7 @@
                         <w:rPr>
                           <w:rFonts w:ascii="Rockwell Light" w:hAnsi="Rockwell Light" w:cs="Times New Roman"/>
                         </w:rPr>
-                        <w:t xml:space="preserve">Course Assistant            </w:t>
-                      </w:r>
-                      <w:r>
-                        <w:rPr>
-                          <w:rFonts w:ascii="Rockwell Light" w:hAnsi="Rockwell Light" w:cs="Times New Roman"/>
-                        </w:rPr>
-                        <w:t xml:space="preserve">                       </w:t>
-                      </w:r>
-                      <w:r>
-                        <w:rPr>
-                          <w:rFonts w:ascii="Rockwell Light" w:hAnsi="Rockwell Light" w:cs="Times New Roman"/>
-                        </w:rPr>
-                        <w:t xml:space="preserve">       </w:t>
-                      </w:r>
-                      <w:r>
-                        <w:rPr>
-                          <w:rFonts w:ascii="Rockwell Light" w:hAnsi="Rockwell Light" w:cs="Times New Roman"/>
-                        </w:rPr>
-                        <w:t>September 2020</w:t>
-                      </w:r>
-                      <w:r>
-                        <w:rPr>
-                          <w:rFonts w:ascii="Rockwell Light" w:hAnsi="Rockwell Light" w:cs="Times New Roman"/>
-                        </w:rPr>
-                        <w:t xml:space="preserve"> - Present </w:t>
+                        <w:t xml:space="preserve">Course Assistant                                          September 2020 - Present </w:t>
                       </w:r>
                       <w:r>
                         <w:rPr>
@@ -1350,15 +1390,7 @@
                           <w:sz w:val="2"/>
                           <w:szCs w:val="2"/>
                         </w:rPr>
-                        <w:t xml:space="preserve">                                                     </w:t>
-                      </w:r>
-                      <w:r>
-                        <w:rPr>
-                          <w:rFonts w:ascii="Rockwell Light" w:hAnsi="Rockwell Light" w:cs="Times New Roman"/>
-                          <w:sz w:val="2"/>
-                          <w:szCs w:val="2"/>
-                        </w:rPr>
-                        <w:t xml:space="preserve">    </w:t>
+                        <w:t xml:space="preserve">                                                         </w:t>
                       </w:r>
                     </w:p>
                     <w:p>
@@ -1450,7 +1482,23 @@
                           <w:sz w:val="20"/>
                           <w:szCs w:val="20"/>
                         </w:rPr>
-                        <w:t>erification tests for 1830 High Speed Optics</w:t>
+                        <w:t>erification tests for 1830 High</w:t>
+                      </w:r>
+                      <w:r>
+                        <w:rPr>
+                          <w:rFonts w:ascii="Rockwell Light" w:hAnsi="Rockwell Light" w:cs="Times New Roman"/>
+                          <w:sz w:val="20"/>
+                          <w:szCs w:val="20"/>
+                        </w:rPr>
+                        <w:t>-</w:t>
+                      </w:r>
+                      <w:r>
+                        <w:rPr>
+                          <w:rFonts w:ascii="Rockwell Light" w:hAnsi="Rockwell Light" w:cs="Times New Roman"/>
+                          <w:sz w:val="20"/>
+                          <w:szCs w:val="20"/>
+                        </w:rPr>
+                        <w:t>Speed Optics</w:t>
                       </w:r>
                       <w:r>
                         <w:rPr>
@@ -1498,7 +1546,23 @@
                           <w:sz w:val="20"/>
                           <w:szCs w:val="20"/>
                         </w:rPr>
-                        <w:t xml:space="preserve"> in an agile work frame</w:t>
+                        <w:t xml:space="preserve"> in an agile work</w:t>
+                      </w:r>
+                      <w:r>
+                        <w:rPr>
+                          <w:rFonts w:ascii="Rockwell Light" w:hAnsi="Rockwell Light" w:cs="Times New Roman"/>
+                          <w:sz w:val="20"/>
+                          <w:szCs w:val="20"/>
+                        </w:rPr>
+                        <w:t>-</w:t>
+                      </w:r>
+                      <w:r>
+                        <w:rPr>
+                          <w:rFonts w:ascii="Rockwell Light" w:hAnsi="Rockwell Light" w:cs="Times New Roman"/>
+                          <w:sz w:val="20"/>
+                          <w:szCs w:val="20"/>
+                        </w:rPr>
+                        <w:t>frame</w:t>
                       </w:r>
                       <w:r>
                         <w:rPr>
@@ -1618,7 +1682,23 @@
                           <w:sz w:val="20"/>
                           <w:szCs w:val="20"/>
                         </w:rPr>
-                        <w:t xml:space="preserve">scripts </w:t>
+                        <w:t>scripts</w:t>
+                      </w:r>
+                      <w:r>
+                        <w:rPr>
+                          <w:rFonts w:ascii="Rockwell Light" w:hAnsi="Rockwell Light" w:cs="Times New Roman"/>
+                          <w:sz w:val="20"/>
+                          <w:szCs w:val="20"/>
+                        </w:rPr>
+                        <w:t>’</w:t>
+                      </w:r>
+                      <w:r>
+                        <w:rPr>
+                          <w:rFonts w:ascii="Rockwell Light" w:hAnsi="Rockwell Light" w:cs="Times New Roman"/>
+                          <w:sz w:val="20"/>
+                          <w:szCs w:val="20"/>
+                        </w:rPr>
+                        <w:t xml:space="preserve"> </w:t>
                       </w:r>
                       <w:r>
                         <w:rPr>
@@ -1752,7 +1832,23 @@
                           <w:sz w:val="20"/>
                           <w:szCs w:val="20"/>
                         </w:rPr>
-                        <w:t xml:space="preserve"> on critical production issues in a cloud-based, industry leading SaaS company.                                                                                                           - </w:t>
+                        <w:t xml:space="preserve"> on critical production issues in a cloud-based, industry</w:t>
+                      </w:r>
+                      <w:r>
+                        <w:rPr>
+                          <w:rFonts w:ascii="Rockwell Light" w:hAnsi="Rockwell Light" w:cs="Times New Roman"/>
+                          <w:sz w:val="20"/>
+                          <w:szCs w:val="20"/>
+                        </w:rPr>
+                        <w:t>-</w:t>
+                      </w:r>
+                      <w:r>
+                        <w:rPr>
+                          <w:rFonts w:ascii="Rockwell Light" w:hAnsi="Rockwell Light" w:cs="Times New Roman"/>
+                          <w:sz w:val="20"/>
+                          <w:szCs w:val="20"/>
+                        </w:rPr>
+                        <w:t xml:space="preserve">leading SaaS company.                                                                                                           - </w:t>
                       </w:r>
                       <w:r>
                         <w:rPr>
@@ -2748,11 +2844,7 @@
           </mc:Choice>
           <mc:Fallback>
             <w:pict>
-              <v:shapetype w14:anchorId="0D955F19" id="_x0000_t202" coordsize="21600,21600" o:spt="202" path="m,l,21600r21600,l21600,xe">
-                <v:stroke joinstyle="miter"/>
-                <v:path gradientshapeok="t" o:connecttype="rect"/>
-              </v:shapetype>
-              <v:shape id="_x0000_s1027" type="#_x0000_t202" style="position:absolute;margin-left:17.65pt;margin-top:86.5pt;width:203.65pt;height:663.4pt;z-index:251675648;visibility:visible;mso-wrap-style:square;mso-width-percent:0;mso-height-percent:0;mso-wrap-distance-left:9pt;mso-wrap-distance-top:3.6pt;mso-wrap-distance-right:9pt;mso-wrap-distance-bottom:3.6pt;mso-position-horizontal:absolute;mso-position-horizontal-relative:margin;mso-position-vertical:absolute;mso-position-vertical-relative:text;mso-width-percent:0;mso-height-percent:0;mso-width-relative:margin;mso-height-relative:margin;v-text-anchor:top" o:gfxdata="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" filled="f" stroked="f">
+              <v:shape w14:anchorId="0D955F19" id="_x0000_s1027" type="#_x0000_t202" style="position:absolute;margin-left:17.65pt;margin-top:86.5pt;width:203.65pt;height:663.4pt;z-index:251675648;visibility:visible;mso-wrap-style:square;mso-width-percent:0;mso-height-percent:0;mso-wrap-distance-left:9pt;mso-wrap-distance-top:3.6pt;mso-wrap-distance-right:9pt;mso-wrap-distance-bottom:3.6pt;mso-position-horizontal:absolute;mso-position-horizontal-relative:margin;mso-position-vertical:absolute;mso-position-vertical-relative:text;mso-width-percent:0;mso-height-percent:0;mso-width-relative:margin;mso-height-relative:margin;v-text-anchor:top" o:gfxdata="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" filled="f" stroked="f">
                 <v:textbox>
                   <w:txbxContent>
                     <w:p>
@@ -4554,7 +4646,7 @@
         <v:path o:extrusionok="f" gradientshapeok="t" o:connecttype="rect"/>
         <o:lock v:ext="edit" aspectratio="t"/>
       </v:shapetype>
-      <v:shape id="_x0000_i1048" type="#_x0000_t75" style="width:409.85pt;height:409.85pt;flip:x;visibility:visible;mso-wrap-style:square" o:bullet="t">
+      <v:shape id="_x0000_i1052" type="#_x0000_t75" style="width:409.55pt;height:409.55pt;flip:x;visibility:visible;mso-wrap-style:square" o:bullet="t">
         <v:imagedata r:id="rId1" o:title=""/>
       </v:shape>
     </w:pict>

</xml_diff>

<commit_message>
Changed student to graduate
</commit_message>
<xml_diff>
--- a/Resume.docx
+++ b/Resume.docx
@@ -387,15 +387,7 @@
                                 <w:sz w:val="20"/>
                                 <w:szCs w:val="20"/>
                               </w:rPr>
-                              <w:t>- Develop over 25</w:t>
-                            </w:r>
-                            <w:r>
-                              <w:rPr>
-                                <w:rFonts w:ascii="Rockwell Light" w:hAnsi="Rockwell Light" w:cs="Times New Roman"/>
-                                <w:sz w:val="20"/>
-                                <w:szCs w:val="20"/>
-                              </w:rPr>
-                              <w:t xml:space="preserve"> and counting</w:t>
+                              <w:t>- Develop over 25 and counting</w:t>
                             </w:r>
                             <w:r>
                               <w:rPr>
@@ -435,15 +427,7 @@
                                 <w:sz w:val="20"/>
                                 <w:szCs w:val="20"/>
                               </w:rPr>
-                              <w:t xml:space="preserve"> used by over 60,000 active users.                             </w:t>
-                            </w:r>
-                            <w:r>
-                              <w:rPr>
-                                <w:rFonts w:ascii="Rockwell Light" w:hAnsi="Rockwell Light" w:cs="Times New Roman"/>
-                                <w:sz w:val="20"/>
-                                <w:szCs w:val="20"/>
-                              </w:rPr>
-                              <w:t>-</w:t>
+                              <w:t xml:space="preserve"> used by over 60,000 active users.                             -</w:t>
                             </w:r>
                             <w:r>
                               <w:rPr>
@@ -3139,7 +3123,7 @@
                               <w:rPr>
                                 <w:rFonts w:ascii="Rockwell Light" w:hAnsi="Rockwell Light" w:cs="Calibri Light"/>
                               </w:rPr>
-                              <w:t>student</w:t>
+                              <w:t>graduate</w:t>
                             </w:r>
                             <w:r>
                               <w:rPr>
@@ -3297,7 +3281,7 @@
                               <w:rPr>
                                 <w:rFonts w:ascii="Rockwell Light" w:hAnsi="Rockwell Light" w:cs="Times New Roman"/>
                               </w:rPr>
-                              <w:t>Denizen</w:t>
+                              <w:t>C#, React</w:t>
                             </w:r>
                           </w:p>
                           <w:p>
@@ -3483,19 +3467,19 @@
                               <w:rPr>
                                 <w:rFonts w:ascii="Rockwell Light" w:hAnsi="Rockwell Light" w:cs="Times New Roman"/>
                               </w:rPr>
-                              <w:t>, React, Next.js, .Net Core (</w:t>
-                            </w:r>
-                            <w:r>
-                              <w:rPr>
-                                <w:rFonts w:ascii="Rockwell Light" w:hAnsi="Rockwell Light" w:cs="Times New Roman"/>
-                              </w:rPr>
-                              <w:t>C#</w:t>
-                            </w:r>
-                            <w:r>
-                              <w:rPr>
-                                <w:rFonts w:ascii="Rockwell Light" w:hAnsi="Rockwell Light" w:cs="Times New Roman"/>
-                              </w:rPr>
-                              <w:t>)</w:t>
+                              <w:t>,</w:t>
+                            </w:r>
+                            <w:r>
+                              <w:rPr>
+                                <w:rFonts w:ascii="Rockwell Light" w:hAnsi="Rockwell Light" w:cs="Times New Roman"/>
+                              </w:rPr>
+                              <w:t xml:space="preserve"> </w:t>
+                            </w:r>
+                            <w:r>
+                              <w:rPr>
+                                <w:rFonts w:ascii="Rockwell Light" w:hAnsi="Rockwell Light" w:cs="Times New Roman"/>
+                              </w:rPr>
+                              <w:t>Next.js, .Net Core</w:t>
                             </w:r>
                           </w:p>
                           <w:p>
@@ -3864,7 +3848,11 @@
           </mc:Choice>
           <mc:Fallback>
             <w:pict>
-              <v:shape w14:anchorId="0D955F19" id="_x0000_s1029" type="#_x0000_t202" style="position:absolute;margin-left:17.65pt;margin-top:86.5pt;width:203.65pt;height:663.4pt;z-index:251675648;visibility:visible;mso-wrap-style:square;mso-width-percent:0;mso-height-percent:0;mso-wrap-distance-left:9pt;mso-wrap-distance-top:3.6pt;mso-wrap-distance-right:9pt;mso-wrap-distance-bottom:3.6pt;mso-position-horizontal:absolute;mso-position-horizontal-relative:margin;mso-position-vertical:absolute;mso-position-vertical-relative:text;mso-width-percent:0;mso-height-percent:0;mso-width-relative:margin;mso-height-relative:margin;v-text-anchor:top" o:gfxdata="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" filled="f" stroked="f">
+              <v:shapetype w14:anchorId="0D955F19" id="_x0000_t202" coordsize="21600,21600" o:spt="202" path="m,l,21600r21600,l21600,xe">
+                <v:stroke joinstyle="miter"/>
+                <v:path gradientshapeok="t" o:connecttype="rect"/>
+              </v:shapetype>
+              <v:shape id="_x0000_s1029" type="#_x0000_t202" style="position:absolute;margin-left:17.65pt;margin-top:86.5pt;width:203.65pt;height:663.4pt;z-index:251675648;visibility:visible;mso-wrap-style:square;mso-width-percent:0;mso-height-percent:0;mso-wrap-distance-left:9pt;mso-wrap-distance-top:3.6pt;mso-wrap-distance-right:9pt;mso-wrap-distance-bottom:3.6pt;mso-position-horizontal:absolute;mso-position-horizontal-relative:margin;mso-position-vertical:absolute;mso-position-vertical-relative:text;mso-width-percent:0;mso-height-percent:0;mso-width-relative:margin;mso-height-relative:margin;v-text-anchor:top" o:gfxdata="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" filled="f" stroked="f">
                 <v:textbox>
                   <w:txbxContent>
                     <w:p>
@@ -3916,7 +3904,7 @@
                         <w:rPr>
                           <w:rFonts w:ascii="Rockwell Light" w:hAnsi="Rockwell Light" w:cs="Calibri Light"/>
                         </w:rPr>
-                        <w:t>student</w:t>
+                        <w:t>graduate</w:t>
                       </w:r>
                       <w:r>
                         <w:rPr>
@@ -4074,7 +4062,7 @@
                         <w:rPr>
                           <w:rFonts w:ascii="Rockwell Light" w:hAnsi="Rockwell Light" w:cs="Times New Roman"/>
                         </w:rPr>
-                        <w:t>Denizen</w:t>
+                        <w:t>C#, React</w:t>
                       </w:r>
                     </w:p>
                     <w:p>
@@ -4168,7 +4156,7 @@
                                     <pic:cNvPicPr/>
                                   </pic:nvPicPr>
                                   <pic:blipFill>
-                                    <a:blip r:embed="rId9">
+                                    <a:blip r:embed="rId8">
                                       <a:extLst>
                                         <a:ext uri="{28A0092B-C50C-407E-A947-70E740481C1C}">
                                           <a14:useLocalDpi xmlns:a14="http://schemas.microsoft.com/office/drawing/2010/main" val="0"/>
@@ -4260,19 +4248,19 @@
                         <w:rPr>
                           <w:rFonts w:ascii="Rockwell Light" w:hAnsi="Rockwell Light" w:cs="Times New Roman"/>
                         </w:rPr>
-                        <w:t>, React, Next.js, .Net Core (</w:t>
-                      </w:r>
-                      <w:r>
-                        <w:rPr>
-                          <w:rFonts w:ascii="Rockwell Light" w:hAnsi="Rockwell Light" w:cs="Times New Roman"/>
-                        </w:rPr>
-                        <w:t>C#</w:t>
-                      </w:r>
-                      <w:r>
-                        <w:rPr>
-                          <w:rFonts w:ascii="Rockwell Light" w:hAnsi="Rockwell Light" w:cs="Times New Roman"/>
-                        </w:rPr>
-                        <w:t>)</w:t>
+                        <w:t>,</w:t>
+                      </w:r>
+                      <w:r>
+                        <w:rPr>
+                          <w:rFonts w:ascii="Rockwell Light" w:hAnsi="Rockwell Light" w:cs="Times New Roman"/>
+                        </w:rPr>
+                        <w:t xml:space="preserve"> </w:t>
+                      </w:r>
+                      <w:r>
+                        <w:rPr>
+                          <w:rFonts w:ascii="Rockwell Light" w:hAnsi="Rockwell Light" w:cs="Times New Roman"/>
+                        </w:rPr>
+                        <w:t>Next.js, .Net Core</w:t>
                       </w:r>
                     </w:p>
                     <w:p>
@@ -5227,7 +5215,7 @@
                     </pic:cNvPicPr>
                   </pic:nvPicPr>
                   <pic:blipFill>
-                    <a:blip r:embed="rId10" cstate="print">
+                    <a:blip r:embed="rId9" cstate="print">
                       <a:extLst>
                         <a:ext uri="{28A0092B-C50C-407E-A947-70E740481C1C}">
                           <a14:useLocalDpi xmlns:a14="http://schemas.microsoft.com/office/drawing/2010/main" val="0"/>
@@ -5299,7 +5287,7 @@
                     </pic:cNvPicPr>
                   </pic:nvPicPr>
                   <pic:blipFill>
-                    <a:blip r:embed="rId11" cstate="print">
+                    <a:blip r:embed="rId10" cstate="print">
                       <a:extLst>
                         <a:ext uri="{28A0092B-C50C-407E-A947-70E740481C1C}">
                           <a14:useLocalDpi xmlns:a14="http://schemas.microsoft.com/office/drawing/2010/main" val="0"/>
@@ -5375,7 +5363,7 @@
                     </pic:cNvPicPr>
                   </pic:nvPicPr>
                   <pic:blipFill>
-                    <a:blip r:embed="rId12" cstate="print">
+                    <a:blip r:embed="rId11" cstate="print">
                       <a:extLst>
                         <a:ext uri="{28A0092B-C50C-407E-A947-70E740481C1C}">
                           <a14:useLocalDpi xmlns:a14="http://schemas.microsoft.com/office/drawing/2010/main" val="0"/>
@@ -5450,7 +5438,7 @@
                     </pic:cNvPicPr>
                   </pic:nvPicPr>
                   <pic:blipFill>
-                    <a:blip r:embed="rId13" cstate="print">
+                    <a:blip r:embed="rId12" cstate="print">
                       <a:extLst>
                         <a:ext uri="{28A0092B-C50C-407E-A947-70E740481C1C}">
                           <a14:useLocalDpi xmlns:a14="http://schemas.microsoft.com/office/drawing/2010/main" val="0"/>
@@ -5525,7 +5513,7 @@
                     </pic:cNvPicPr>
                   </pic:nvPicPr>
                   <pic:blipFill>
-                    <a:blip r:embed="rId14" cstate="print">
+                    <a:blip r:embed="rId13" cstate="print">
                       <a:extLst>
                         <a:ext uri="{28A0092B-C50C-407E-A947-70E740481C1C}">
                           <a14:useLocalDpi xmlns:a14="http://schemas.microsoft.com/office/drawing/2010/main" val="0"/>
@@ -5574,7 +5562,7 @@
       </w:r>
     </w:p>
     <w:sectPr>
-      <w:headerReference w:type="default" r:id="rId15"/>
+      <w:headerReference w:type="default" r:id="rId14"/>
       <w:pgSz w:w="12240" w:h="15840"/>
       <w:pgMar w:top="245" w:right="245" w:bottom="245" w:left="245" w:header="0" w:footer="0" w:gutter="0"/>
       <w:cols w:space="720"/>
@@ -5675,7 +5663,7 @@
         <v:path o:extrusionok="f" gradientshapeok="t" o:connecttype="rect"/>
         <o:lock v:ext="edit" aspectratio="t"/>
       </v:shapetype>
-      <v:shape id="_x0000_i1026" type="#_x0000_t75" style="width:409.5pt;height:409.5pt;flip:x;visibility:visible;mso-wrap-style:square" o:bullet="t">
+      <v:shape id="_x0000_i1026" type="#_x0000_t75" style="width:409.65pt;height:409.65pt;flip:x;visibility:visible;mso-wrap-style:square" o:bullet="t">
         <v:imagedata r:id="rId1" o:title=""/>
       </v:shape>
     </w:pict>

</xml_diff>